<commit_message>
Alte Journale wurden fast komplett aufgearbeitet.
</commit_message>
<xml_diff>
--- a/Dokumente/ipa-bericht-Endless-Runner.docx
+++ b/Dokumente/ipa-bericht-Endless-Runner.docx
@@ -30,12 +30,11 @@
         <w:pStyle w:val="Titel"/>
         <w:jc w:val="center"/>
       </w:pPr>
-      <w:r>
-        <w:rPr>
-          <w:lang w:val="en-GB"/>
-        </w:rPr>
+      <w:proofErr w:type="spellStart"/>
+      <w:r>
         <w:t>Endless</w:t>
       </w:r>
+      <w:proofErr w:type="spellEnd"/>
       <w:r>
         <w:t xml:space="preserve"> Runner</w:t>
       </w:r>
@@ -105,9 +104,6 @@
     <w:p>
       <w:pPr>
         <w:spacing w:after="60"/>
-        <w:rPr>
-          <w:lang w:val="en-GB"/>
-        </w:rPr>
       </w:pPr>
       <w:r>
         <w:t xml:space="preserve">Projekt: </w:t>
@@ -118,11 +114,13 @@
       <w:r>
         <w:tab/>
       </w:r>
-      <w:r>
-        <w:rPr>
-          <w:lang w:val="en-GB"/>
-        </w:rPr>
-        <w:t>Endless Runner</w:t>
+      <w:proofErr w:type="spellStart"/>
+      <w:r>
+        <w:t>Endless</w:t>
+      </w:r>
+      <w:proofErr w:type="spellEnd"/>
+      <w:r>
+        <w:t xml:space="preserve"> Runner</w:t>
       </w:r>
     </w:p>
     <w:p>
@@ -6991,7 +6989,23 @@
     </w:p>
     <w:p>
       <w:r>
-        <w:t xml:space="preserve">Das Ziel der Applikation ist, dass das Spiel dem Spieler Spass bereitet. Das Spiel sollte nicht zu kompliziert sein aber trotzdem spassig und abwechslungsreich. Ein endless runner erfüllt diese Anforderungen. Ausserdem würde es die Möglichkeit bieten es auch als Android App umzusetzen. Das Spiel Prinzip funktioniert dort ebenfalls sehr gut. Dies wäre aber nur eine optionale Ergänzung falls es mehr als genügend Zeit übrig währe. </w:t>
+        <w:t xml:space="preserve">Das Ziel der Applikation ist, dass das Spiel dem Spieler Spass bereitet. Das Spiel sollte nicht zu kompliziert sein aber trotzdem spassig und abwechslungsreich. Ein </w:t>
+      </w:r>
+      <w:proofErr w:type="spellStart"/>
+      <w:r>
+        <w:t>endless</w:t>
+      </w:r>
+      <w:proofErr w:type="spellEnd"/>
+      <w:r>
+        <w:t xml:space="preserve"> </w:t>
+      </w:r>
+      <w:proofErr w:type="spellStart"/>
+      <w:r>
+        <w:t>runner</w:t>
+      </w:r>
+      <w:proofErr w:type="spellEnd"/>
+      <w:r>
+        <w:t xml:space="preserve"> erfüllt diese Anforderungen. Ausserdem würde es die Möglichkeit bieten es auch als Android App umzusetzen. Das Spiel Prinzip funktioniert dort ebenfalls sehr gut. Dies wäre aber nur eine optionale Ergänzung falls es mehr als genügend Zeit übrig währe. </w:t>
       </w:r>
     </w:p>
     <w:p>
@@ -8353,7 +8367,7 @@
               </wp:anchor>
             </w:drawing>
           </mc:Choice>
-          <mc:Fallback xmlns:w16="http://schemas.microsoft.com/office/word/2018/wordml" xmlns:w16cex="http://schemas.microsoft.com/office/word/2018/wordml/cex">
+          <mc:Fallback xmlns:w16cex="http://schemas.microsoft.com/office/word/2018/wordml/cex" xmlns:w16="http://schemas.microsoft.com/office/word/2018/wordml">
             <w:pict>
               <v:shape w14:anchorId="054893F6" id="Gerade Verbindung 26" o:spid="_x0000_s1026" type="#_x0000_t32" style="position:absolute;margin-left:185.55pt;margin-top:6.2pt;width:17.7pt;height:0;z-index:251663360;visibility:visible;mso-wrap-style:square;mso-wrap-distance-left:9pt;mso-wrap-distance-top:0;mso-wrap-distance-right:9pt;mso-wrap-distance-bottom:0;mso-position-horizontal:absolute;mso-position-horizontal-relative:text;mso-position-vertical:absolute;mso-position-vertical-relative:text" o:gfxdata="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" strokeweight=".70561mm">
                 <v:shadow on="t" color="black" opacity="24903f" origin="-.5,-.5" offset="0,.55547mm"/>
@@ -8738,7 +8752,7 @@
               </wp:anchor>
             </w:drawing>
           </mc:Choice>
-          <mc:Fallback xmlns:w16="http://schemas.microsoft.com/office/word/2018/wordml" xmlns:w16cex="http://schemas.microsoft.com/office/word/2018/wordml/cex">
+          <mc:Fallback xmlns:w16cex="http://schemas.microsoft.com/office/word/2018/wordml/cex" xmlns:w16="http://schemas.microsoft.com/office/word/2018/wordml">
             <w:pict>
               <v:shape w14:anchorId="31C87DF3" id="Gerade Verbindung 27" o:spid="_x0000_s1026" type="#_x0000_t32" style="position:absolute;margin-left:204.75pt;margin-top:17.45pt;width:.15pt;height:42.05pt;flip:x y;z-index:251664384;visibility:visible;mso-wrap-style:square;mso-wrap-distance-left:9pt;mso-wrap-distance-top:0;mso-wrap-distance-right:9pt;mso-wrap-distance-bottom:0;mso-position-horizontal:absolute;mso-position-horizontal-relative:text;mso-position-vertical:absolute;mso-position-vertical-relative:text" o:gfxdata="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" strokeweight=".70561mm">
                 <v:shadow on="t" color="black" opacity="24903f" origin="-.5,-.5" offset="0,.55547mm"/>
@@ -9709,7 +9723,7 @@
               </wp:anchor>
             </w:drawing>
           </mc:Choice>
-          <mc:Fallback xmlns:w16="http://schemas.microsoft.com/office/word/2018/wordml" xmlns:w16cex="http://schemas.microsoft.com/office/word/2018/wordml/cex">
+          <mc:Fallback xmlns:w16cex="http://schemas.microsoft.com/office/word/2018/wordml/cex" xmlns:w16="http://schemas.microsoft.com/office/word/2018/wordml">
             <w:pict>
               <v:shape w14:anchorId="3645ED3A" id="AutoShape 108" o:spid="_x0000_s1026" type="#_x0000_t32" style="position:absolute;margin-left:349.5pt;margin-top:9.9pt;width:0;height:11.3pt;flip:x y;z-index:251666432;visibility:visible;mso-wrap-style:square;mso-width-percent:0;mso-height-percent:0;mso-wrap-distance-left:9pt;mso-wrap-distance-top:0;mso-wrap-distance-right:9pt;mso-wrap-distance-bottom:0;mso-position-horizontal:absolute;mso-position-horizontal-relative:text;mso-position-vertical:absolute;mso-position-vertical-relative:text;mso-width-percent:0;mso-height-percent:0;mso-width-relative:margin;mso-height-relative:margin" o:gfxdata="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" strokeweight=".70561mm">
                 <v:stroke startarrow="open"/>
@@ -9775,7 +9789,7 @@
               </wp:anchor>
             </w:drawing>
           </mc:Choice>
-          <mc:Fallback xmlns:w16="http://schemas.microsoft.com/office/word/2018/wordml" xmlns:w16cex="http://schemas.microsoft.com/office/word/2018/wordml/cex">
+          <mc:Fallback xmlns:w16cex="http://schemas.microsoft.com/office/word/2018/wordml/cex" xmlns:w16="http://schemas.microsoft.com/office/word/2018/wordml">
             <w:pict>
               <v:shape w14:anchorId="2430220F" id="AutoShape 108" o:spid="_x0000_s1026" type="#_x0000_t32" style="position:absolute;margin-left:204.75pt;margin-top:9.9pt;width:0;height:11.3pt;flip:x y;z-index:251665408;visibility:visible;mso-wrap-style:square;mso-wrap-distance-left:9pt;mso-wrap-distance-top:0;mso-wrap-distance-right:9pt;mso-wrap-distance-bottom:0;mso-position-horizontal:absolute;mso-position-horizontal-relative:text;mso-position-vertical:absolute;mso-position-vertical-relative:text" o:gfxdata="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" strokeweight=".70561mm">
                 <v:stroke startarrow="open"/>
@@ -10650,6 +10664,13 @@
                 <w:szCs w:val="20"/>
               </w:rPr>
             </w:pPr>
+            <w:r>
+              <w:rPr>
+                <w:sz w:val="20"/>
+                <w:szCs w:val="20"/>
+              </w:rPr>
+              <w:t>Initialisierung</w:t>
+            </w:r>
           </w:p>
         </w:tc>
         <w:tc>
@@ -10924,7 +10945,23 @@
               <w:t>tand das Studium der Dokumente auf dem Plan. Ich machte mir ein Bild was für Dokumente zur Verfügung stehen und las mich in die Musteraufgabenstellung ein.</w:t>
             </w:r>
             <w:r>
-              <w:t xml:space="preserve"> Ich fühlte mich zu beginn etwas von der menge an Dokumenten erschlagen weshalb ich zu Beginn nicht so schnell voran kam. </w:t>
+              <w:t xml:space="preserve"> Ich fühlte mich zu </w:t>
+            </w:r>
+            <w:proofErr w:type="spellStart"/>
+            <w:r>
+              <w:t>beginn</w:t>
+            </w:r>
+            <w:proofErr w:type="spellEnd"/>
+            <w:r>
+              <w:t xml:space="preserve"> etwas von der </w:t>
+            </w:r>
+            <w:proofErr w:type="spellStart"/>
+            <w:r>
+              <w:t>menge</w:t>
+            </w:r>
+            <w:proofErr w:type="spellEnd"/>
+            <w:r>
+              <w:t xml:space="preserve"> an Dokumenten erschlagen weshalb ich zu Beginn nicht so schnell voran kam. </w:t>
             </w:r>
           </w:p>
         </w:tc>
@@ -11115,15 +11152,31 @@
                 <w:bCs/>
                 <w:u w:val="single"/>
               </w:rPr>
-              <w:t>Meine Erkenntnisse von Heute?</w:t>
+              <w:t xml:space="preserve">Meine Erkenntnisse von </w:t>
+            </w:r>
+            <w:proofErr w:type="spellStart"/>
+            <w:r>
+              <w:rPr>
+                <w:b/>
+                <w:bCs/>
+                <w:u w:val="single"/>
+              </w:rPr>
+              <w:t>Heute</w:t>
+            </w:r>
+            <w:proofErr w:type="spellEnd"/>
+            <w:r>
+              <w:rPr>
+                <w:b/>
+                <w:bCs/>
+                <w:u w:val="single"/>
+              </w:rPr>
+              <w:t>?</w:t>
             </w:r>
           </w:p>
           <w:p>
             <w:r>
               <w:t>Viele Dokumente auf einmal können etwas überfordernd wirken wenn man nicht wies wo man beginnen soll. Aus diesem Grund sollte man einfach versuchen sich auf ein Dokument nach dem anderen zu konzentrieren.</w:t>
             </w:r>
-            <w:bookmarkStart w:id="29" w:name="_GoBack"/>
-            <w:bookmarkEnd w:id="29"/>
           </w:p>
           <w:p>
             <w:r>
@@ -11139,7 +11192,7 @@
       <w:pPr>
         <w:pStyle w:val="berschrift2"/>
       </w:pPr>
-      <w:bookmarkStart w:id="30" w:name="_Toc43280743"/>
+      <w:bookmarkStart w:id="29" w:name="_Toc43280743"/>
       <w:r>
         <w:t xml:space="preserve">Zweite </w:t>
       </w:r>
@@ -11147,9 +11200,12 @@
         <w:t>Woche</w:t>
       </w:r>
       <w:r>
-        <w:t>: Datum</w:t>
-      </w:r>
-      <w:bookmarkEnd w:id="30"/>
+        <w:t xml:space="preserve">: </w:t>
+      </w:r>
+      <w:bookmarkEnd w:id="29"/>
+      <w:r>
+        <w:t>25</w:t>
+      </w:r>
     </w:p>
     <w:tbl>
       <w:tblPr>
@@ -11263,6 +11319,13 @@
                 <w:szCs w:val="20"/>
               </w:rPr>
             </w:pPr>
+            <w:r>
+              <w:rPr>
+                <w:sz w:val="20"/>
+                <w:szCs w:val="20"/>
+              </w:rPr>
+              <w:t>Studium der Dokumente</w:t>
+            </w:r>
           </w:p>
         </w:tc>
         <w:tc>
@@ -11277,6 +11340,13 @@
                 <w:szCs w:val="20"/>
               </w:rPr>
             </w:pPr>
+            <w:r>
+              <w:rPr>
+                <w:sz w:val="20"/>
+                <w:szCs w:val="20"/>
+              </w:rPr>
+              <w:t>Initialisierung</w:t>
+            </w:r>
           </w:p>
         </w:tc>
         <w:tc>
@@ -11291,6 +11361,13 @@
                 <w:szCs w:val="20"/>
               </w:rPr>
             </w:pPr>
+            <w:r>
+              <w:rPr>
+                <w:sz w:val="20"/>
+                <w:szCs w:val="20"/>
+              </w:rPr>
+              <w:t>1</w:t>
+            </w:r>
           </w:p>
         </w:tc>
         <w:tc>
@@ -11305,6 +11382,13 @@
                 <w:szCs w:val="20"/>
               </w:rPr>
             </w:pPr>
+            <w:r>
+              <w:rPr>
+                <w:sz w:val="20"/>
+                <w:szCs w:val="20"/>
+              </w:rPr>
+              <w:t>1</w:t>
+            </w:r>
           </w:p>
         </w:tc>
       </w:tr>
@@ -11321,6 +11405,13 @@
                 <w:szCs w:val="20"/>
               </w:rPr>
             </w:pPr>
+            <w:r>
+              <w:rPr>
+                <w:sz w:val="20"/>
+                <w:szCs w:val="20"/>
+              </w:rPr>
+              <w:t>Themenfindung</w:t>
+            </w:r>
           </w:p>
         </w:tc>
         <w:tc>
@@ -11335,6 +11426,13 @@
                 <w:szCs w:val="20"/>
               </w:rPr>
             </w:pPr>
+            <w:r>
+              <w:rPr>
+                <w:sz w:val="20"/>
+                <w:szCs w:val="20"/>
+              </w:rPr>
+              <w:t>Initialisierung</w:t>
+            </w:r>
           </w:p>
         </w:tc>
         <w:tc>
@@ -11349,6 +11447,13 @@
                 <w:szCs w:val="20"/>
               </w:rPr>
             </w:pPr>
+            <w:r>
+              <w:rPr>
+                <w:sz w:val="20"/>
+                <w:szCs w:val="20"/>
+              </w:rPr>
+              <w:t>3,5</w:t>
+            </w:r>
           </w:p>
         </w:tc>
         <w:tc>
@@ -11363,238 +11468,13 @@
                 <w:szCs w:val="20"/>
               </w:rPr>
             </w:pPr>
-          </w:p>
-        </w:tc>
-      </w:tr>
-      <w:tr>
-        <w:tc>
-          <w:tcPr>
-            <w:tcW w:w="5240" w:type="dxa"/>
-            <w:shd w:val="clear" w:color="auto" w:fill="DEEAF6" w:themeFill="accent1" w:themeFillTint="33"/>
-          </w:tcPr>
-          <w:p>
-            <w:pPr>
+            <w:r>
               <w:rPr>
                 <w:sz w:val="20"/>
                 <w:szCs w:val="20"/>
               </w:rPr>
-            </w:pPr>
-          </w:p>
-        </w:tc>
-        <w:tc>
-          <w:tcPr>
-            <w:tcW w:w="1559" w:type="dxa"/>
-            <w:shd w:val="clear" w:color="auto" w:fill="DEEAF6" w:themeFill="accent1" w:themeFillTint="33"/>
-          </w:tcPr>
-          <w:p>
-            <w:pPr>
-              <w:rPr>
-                <w:sz w:val="20"/>
-                <w:szCs w:val="20"/>
-              </w:rPr>
-            </w:pPr>
-          </w:p>
-        </w:tc>
-        <w:tc>
-          <w:tcPr>
-            <w:tcW w:w="1134" w:type="dxa"/>
-            <w:shd w:val="clear" w:color="auto" w:fill="DEEAF6" w:themeFill="accent1" w:themeFillTint="33"/>
-          </w:tcPr>
-          <w:p>
-            <w:pPr>
-              <w:rPr>
-                <w:sz w:val="20"/>
-                <w:szCs w:val="20"/>
-              </w:rPr>
-            </w:pPr>
-          </w:p>
-        </w:tc>
-        <w:tc>
-          <w:tcPr>
-            <w:tcW w:w="1127" w:type="dxa"/>
-            <w:shd w:val="clear" w:color="auto" w:fill="DEEAF6" w:themeFill="accent1" w:themeFillTint="33"/>
-          </w:tcPr>
-          <w:p>
-            <w:pPr>
-              <w:rPr>
-                <w:sz w:val="20"/>
-                <w:szCs w:val="20"/>
-              </w:rPr>
-            </w:pPr>
-          </w:p>
-        </w:tc>
-      </w:tr>
-      <w:tr>
-        <w:tc>
-          <w:tcPr>
-            <w:tcW w:w="5240" w:type="dxa"/>
-            <w:shd w:val="clear" w:color="auto" w:fill="DEEAF6" w:themeFill="accent1" w:themeFillTint="33"/>
-          </w:tcPr>
-          <w:p>
-            <w:pPr>
-              <w:rPr>
-                <w:sz w:val="20"/>
-                <w:szCs w:val="20"/>
-              </w:rPr>
-            </w:pPr>
-          </w:p>
-        </w:tc>
-        <w:tc>
-          <w:tcPr>
-            <w:tcW w:w="1559" w:type="dxa"/>
-            <w:shd w:val="clear" w:color="auto" w:fill="DEEAF6" w:themeFill="accent1" w:themeFillTint="33"/>
-          </w:tcPr>
-          <w:p>
-            <w:pPr>
-              <w:rPr>
-                <w:sz w:val="20"/>
-                <w:szCs w:val="20"/>
-              </w:rPr>
-            </w:pPr>
-          </w:p>
-        </w:tc>
-        <w:tc>
-          <w:tcPr>
-            <w:tcW w:w="1134" w:type="dxa"/>
-            <w:shd w:val="clear" w:color="auto" w:fill="DEEAF6" w:themeFill="accent1" w:themeFillTint="33"/>
-          </w:tcPr>
-          <w:p>
-            <w:pPr>
-              <w:rPr>
-                <w:sz w:val="20"/>
-                <w:szCs w:val="20"/>
-              </w:rPr>
-            </w:pPr>
-          </w:p>
-        </w:tc>
-        <w:tc>
-          <w:tcPr>
-            <w:tcW w:w="1127" w:type="dxa"/>
-            <w:shd w:val="clear" w:color="auto" w:fill="DEEAF6" w:themeFill="accent1" w:themeFillTint="33"/>
-          </w:tcPr>
-          <w:p>
-            <w:pPr>
-              <w:rPr>
-                <w:sz w:val="20"/>
-                <w:szCs w:val="20"/>
-              </w:rPr>
-            </w:pPr>
-          </w:p>
-        </w:tc>
-      </w:tr>
-      <w:tr>
-        <w:tc>
-          <w:tcPr>
-            <w:tcW w:w="5240" w:type="dxa"/>
-            <w:shd w:val="clear" w:color="auto" w:fill="DEEAF6" w:themeFill="accent1" w:themeFillTint="33"/>
-          </w:tcPr>
-          <w:p>
-            <w:pPr>
-              <w:rPr>
-                <w:sz w:val="20"/>
-                <w:szCs w:val="20"/>
-              </w:rPr>
-            </w:pPr>
-          </w:p>
-        </w:tc>
-        <w:tc>
-          <w:tcPr>
-            <w:tcW w:w="1559" w:type="dxa"/>
-            <w:shd w:val="clear" w:color="auto" w:fill="DEEAF6" w:themeFill="accent1" w:themeFillTint="33"/>
-          </w:tcPr>
-          <w:p>
-            <w:pPr>
-              <w:rPr>
-                <w:sz w:val="20"/>
-                <w:szCs w:val="20"/>
-              </w:rPr>
-            </w:pPr>
-          </w:p>
-        </w:tc>
-        <w:tc>
-          <w:tcPr>
-            <w:tcW w:w="1134" w:type="dxa"/>
-            <w:shd w:val="clear" w:color="auto" w:fill="DEEAF6" w:themeFill="accent1" w:themeFillTint="33"/>
-          </w:tcPr>
-          <w:p>
-            <w:pPr>
-              <w:rPr>
-                <w:sz w:val="20"/>
-                <w:szCs w:val="20"/>
-              </w:rPr>
-            </w:pPr>
-          </w:p>
-        </w:tc>
-        <w:tc>
-          <w:tcPr>
-            <w:tcW w:w="1127" w:type="dxa"/>
-            <w:shd w:val="clear" w:color="auto" w:fill="DEEAF6" w:themeFill="accent1" w:themeFillTint="33"/>
-          </w:tcPr>
-          <w:p>
-            <w:pPr>
-              <w:rPr>
-                <w:sz w:val="20"/>
-                <w:szCs w:val="20"/>
-              </w:rPr>
-            </w:pPr>
-          </w:p>
-        </w:tc>
-      </w:tr>
-      <w:tr>
-        <w:tc>
-          <w:tcPr>
-            <w:tcW w:w="5240" w:type="dxa"/>
-            <w:shd w:val="clear" w:color="auto" w:fill="DEEAF6" w:themeFill="accent1" w:themeFillTint="33"/>
-          </w:tcPr>
-          <w:p>
-            <w:pPr>
-              <w:rPr>
-                <w:sz w:val="20"/>
-                <w:szCs w:val="20"/>
-              </w:rPr>
-            </w:pPr>
-          </w:p>
-        </w:tc>
-        <w:tc>
-          <w:tcPr>
-            <w:tcW w:w="1559" w:type="dxa"/>
-            <w:shd w:val="clear" w:color="auto" w:fill="DEEAF6" w:themeFill="accent1" w:themeFillTint="33"/>
-          </w:tcPr>
-          <w:p>
-            <w:pPr>
-              <w:rPr>
-                <w:sz w:val="20"/>
-                <w:szCs w:val="20"/>
-              </w:rPr>
-            </w:pPr>
-          </w:p>
-        </w:tc>
-        <w:tc>
-          <w:tcPr>
-            <w:tcW w:w="1134" w:type="dxa"/>
-            <w:shd w:val="clear" w:color="auto" w:fill="DEEAF6" w:themeFill="accent1" w:themeFillTint="33"/>
-          </w:tcPr>
-          <w:p>
-            <w:pPr>
-              <w:rPr>
-                <w:sz w:val="20"/>
-                <w:szCs w:val="20"/>
-              </w:rPr>
-            </w:pPr>
-          </w:p>
-        </w:tc>
-        <w:tc>
-          <w:tcPr>
-            <w:tcW w:w="1127" w:type="dxa"/>
-            <w:shd w:val="clear" w:color="auto" w:fill="DEEAF6" w:themeFill="accent1" w:themeFillTint="33"/>
-          </w:tcPr>
-          <w:p>
-            <w:pPr>
-              <w:rPr>
-                <w:sz w:val="20"/>
-                <w:szCs w:val="20"/>
-              </w:rPr>
-            </w:pPr>
+              <w:t>3,5</w:t>
+            </w:r>
           </w:p>
         </w:tc>
       </w:tr>
@@ -11712,7 +11592,7 @@
                 <w:sz w:val="20"/>
                 <w:szCs w:val="20"/>
               </w:rPr>
-              <w:t>8</w:t>
+              <w:t>4,5</w:t>
             </w:r>
           </w:p>
         </w:tc>
@@ -11741,7 +11621,7 @@
                 <w:sz w:val="20"/>
                 <w:szCs w:val="20"/>
               </w:rPr>
-              <w:t>8</w:t>
+              <w:t>4,5</w:t>
             </w:r>
           </w:p>
         </w:tc>
@@ -11777,7 +11657,31 @@
             <w:gridSpan w:val="4"/>
             <w:shd w:val="clear" w:color="auto" w:fill="DEEAF6" w:themeFill="accent1" w:themeFillTint="33"/>
           </w:tcPr>
-          <w:p/>
+          <w:p>
+            <w:r>
+              <w:t xml:space="preserve">Diese Woche habe ich mir erneut Zeit </w:t>
+            </w:r>
+            <w:r>
+              <w:t>genommen,</w:t>
+            </w:r>
+            <w:r>
+              <w:t xml:space="preserve"> um die Dokumente zu studieren. </w:t>
+            </w:r>
+            <w:r>
+              <w:t>Ich versuchte mich in Hermes einzuarbeiten mit aber nur begrenztem Erfolg.</w:t>
+            </w:r>
+          </w:p>
+          <w:p>
+            <w:r>
+              <w:t xml:space="preserve">Den Grossteil der Zeit nutzte </w:t>
+            </w:r>
+            <w:r>
+              <w:t>ich,</w:t>
+            </w:r>
+            <w:r>
+              <w:t xml:space="preserve"> um über eine mögliches Thema für die Probe IPA zu brainstormen. </w:t>
+            </w:r>
+          </w:p>
         </w:tc>
       </w:tr>
       <w:tr>
@@ -11811,7 +11715,11 @@
             <w:gridSpan w:val="4"/>
             <w:shd w:val="clear" w:color="auto" w:fill="DEEAF6" w:themeFill="accent1" w:themeFillTint="33"/>
           </w:tcPr>
-          <w:p/>
+          <w:p>
+            <w:r>
+              <w:t>Die von der Lehrperson zur Verfügung gestellten Dokumente.</w:t>
+            </w:r>
+          </w:p>
         </w:tc>
       </w:tr>
       <w:tr>
@@ -11833,7 +11741,6 @@
                 <w:b/>
                 <w:bCs/>
               </w:rPr>
-              <w:lastRenderedPageBreak/>
               <w:t>Hilfestellungen</w:t>
             </w:r>
           </w:p>
@@ -11846,7 +11753,12 @@
             <w:gridSpan w:val="4"/>
             <w:shd w:val="clear" w:color="auto" w:fill="DEEAF6" w:themeFill="accent1" w:themeFillTint="33"/>
           </w:tcPr>
-          <w:p/>
+          <w:p>
+            <w:r>
+              <w:lastRenderedPageBreak/>
+              <w:t>-</w:t>
+            </w:r>
+          </w:p>
         </w:tc>
       </w:tr>
       <w:tr>
@@ -11880,13 +11792,2741 @@
             <w:gridSpan w:val="4"/>
             <w:shd w:val="clear" w:color="auto" w:fill="DEEAF6" w:themeFill="accent1" w:themeFillTint="33"/>
           </w:tcPr>
+          <w:p>
+            <w:pPr>
+              <w:rPr>
+                <w:b/>
+                <w:bCs/>
+                <w:u w:val="single"/>
+              </w:rPr>
+            </w:pPr>
+            <w:r>
+              <w:rPr>
+                <w:b/>
+                <w:bCs/>
+                <w:u w:val="single"/>
+              </w:rPr>
+              <w:t>Was lief gut?</w:t>
+            </w:r>
+            <w:r>
+              <w:rPr>
+                <w:b/>
+                <w:bCs/>
+                <w:u w:val="single"/>
+              </w:rPr>
+              <w:t xml:space="preserve"> </w:t>
+            </w:r>
+          </w:p>
+          <w:p>
+            <w:r>
+              <w:t>Am ende der geplanten Zeit kam ich auf ein Thema für die Projektarbeit mit dem ich zufrieden bin.</w:t>
+            </w:r>
+          </w:p>
+          <w:p/>
+          <w:p>
+            <w:pPr>
+              <w:rPr>
+                <w:b/>
+                <w:bCs/>
+                <w:u w:val="single"/>
+              </w:rPr>
+            </w:pPr>
+            <w:r>
+              <w:rPr>
+                <w:b/>
+                <w:bCs/>
+                <w:u w:val="single"/>
+              </w:rPr>
+              <w:t>Was lief nicht so gut?</w:t>
+            </w:r>
+            <w:r>
+              <w:rPr>
+                <w:b/>
+                <w:bCs/>
+                <w:u w:val="single"/>
+              </w:rPr>
+              <w:t xml:space="preserve"> </w:t>
+            </w:r>
+          </w:p>
+          <w:p>
+            <w:r>
+              <w:t>Hermes wirkte komplizierter als erwartet und ich habe mir für dies zu wenig Zeit reserviert.</w:t>
+            </w:r>
+          </w:p>
+          <w:p/>
+          <w:p>
+            <w:pPr>
+              <w:rPr>
+                <w:b/>
+                <w:bCs/>
+                <w:u w:val="single"/>
+              </w:rPr>
+            </w:pPr>
+            <w:r>
+              <w:rPr>
+                <w:b/>
+                <w:bCs/>
+                <w:u w:val="single"/>
+              </w:rPr>
+              <w:t xml:space="preserve">Meine Erkenntnisse von </w:t>
+            </w:r>
+            <w:proofErr w:type="spellStart"/>
+            <w:r>
+              <w:rPr>
+                <w:b/>
+                <w:bCs/>
+                <w:u w:val="single"/>
+              </w:rPr>
+              <w:t>Heute</w:t>
+            </w:r>
+            <w:proofErr w:type="spellEnd"/>
+            <w:r>
+              <w:rPr>
+                <w:b/>
+                <w:bCs/>
+                <w:u w:val="single"/>
+              </w:rPr>
+              <w:t>?</w:t>
+            </w:r>
+          </w:p>
+          <w:p>
+            <w:r>
+              <w:t xml:space="preserve">Ich sollte mir für die einzelnen Schritte genügend Zeit bereithalten. </w:t>
+            </w:r>
+          </w:p>
           <w:p/>
         </w:tc>
       </w:tr>
     </w:tbl>
     <w:p/>
     <w:p/>
+    <w:p>
+      <w:pPr>
+        <w:pStyle w:val="berschrift2"/>
+      </w:pPr>
+      <w:r>
+        <w:t>Zweite Woche: 25</w:t>
+      </w:r>
+    </w:p>
+    <w:tbl>
+      <w:tblPr>
+        <w:tblStyle w:val="Tabellenraster"/>
+        <w:tblW w:w="0" w:type="auto"/>
+        <w:shd w:val="clear" w:color="auto" w:fill="DEEAF6" w:themeFill="accent1" w:themeFillTint="33"/>
+        <w:tblLook w:val="04A0" w:firstRow="1" w:lastRow="0" w:firstColumn="1" w:lastColumn="0" w:noHBand="0" w:noVBand="1"/>
+      </w:tblPr>
+      <w:tblGrid>
+        <w:gridCol w:w="5240"/>
+        <w:gridCol w:w="1559"/>
+        <w:gridCol w:w="1134"/>
+        <w:gridCol w:w="1127"/>
+      </w:tblGrid>
+      <w:tr>
+        <w:tc>
+          <w:tcPr>
+            <w:tcW w:w="5240" w:type="dxa"/>
+            <w:shd w:val="clear" w:color="auto" w:fill="5B9BD5" w:themeFill="accent1"/>
+          </w:tcPr>
+          <w:p>
+            <w:pPr>
+              <w:rPr>
+                <w:b/>
+                <w:bCs/>
+              </w:rPr>
+            </w:pPr>
+            <w:r>
+              <w:rPr>
+                <w:b/>
+                <w:bCs/>
+              </w:rPr>
+              <w:t>Tätigkeiten</w:t>
+            </w:r>
+          </w:p>
+        </w:tc>
+        <w:tc>
+          <w:tcPr>
+            <w:tcW w:w="1559" w:type="dxa"/>
+            <w:shd w:val="clear" w:color="auto" w:fill="5B9BD5" w:themeFill="accent1"/>
+          </w:tcPr>
+          <w:p>
+            <w:pPr>
+              <w:rPr>
+                <w:b/>
+                <w:bCs/>
+              </w:rPr>
+            </w:pPr>
+            <w:r>
+              <w:rPr>
+                <w:b/>
+                <w:bCs/>
+              </w:rPr>
+              <w:t>Projektphase</w:t>
+            </w:r>
+          </w:p>
+        </w:tc>
+        <w:tc>
+          <w:tcPr>
+            <w:tcW w:w="1134" w:type="dxa"/>
+            <w:shd w:val="clear" w:color="auto" w:fill="5B9BD5" w:themeFill="accent1"/>
+          </w:tcPr>
+          <w:p>
+            <w:pPr>
+              <w:rPr>
+                <w:b/>
+                <w:bCs/>
+              </w:rPr>
+            </w:pPr>
+            <w:r>
+              <w:rPr>
+                <w:b/>
+                <w:bCs/>
+              </w:rPr>
+              <w:t>Zeit SOLL</w:t>
+            </w:r>
+          </w:p>
+        </w:tc>
+        <w:tc>
+          <w:tcPr>
+            <w:tcW w:w="1127" w:type="dxa"/>
+            <w:shd w:val="clear" w:color="auto" w:fill="5B9BD5" w:themeFill="accent1"/>
+          </w:tcPr>
+          <w:p>
+            <w:pPr>
+              <w:rPr>
+                <w:b/>
+                <w:bCs/>
+              </w:rPr>
+            </w:pPr>
+            <w:r>
+              <w:rPr>
+                <w:b/>
+                <w:bCs/>
+              </w:rPr>
+              <w:t>Zeit IST</w:t>
+            </w:r>
+          </w:p>
+        </w:tc>
+      </w:tr>
+      <w:tr>
+        <w:tc>
+          <w:tcPr>
+            <w:tcW w:w="5240" w:type="dxa"/>
+            <w:shd w:val="clear" w:color="auto" w:fill="DEEAF6" w:themeFill="accent1" w:themeFillTint="33"/>
+          </w:tcPr>
+          <w:p>
+            <w:pPr>
+              <w:rPr>
+                <w:sz w:val="20"/>
+                <w:szCs w:val="20"/>
+              </w:rPr>
+            </w:pPr>
+            <w:r>
+              <w:rPr>
+                <w:sz w:val="20"/>
+                <w:szCs w:val="20"/>
+              </w:rPr>
+              <w:t>Studium der Dokumente</w:t>
+            </w:r>
+          </w:p>
+        </w:tc>
+        <w:tc>
+          <w:tcPr>
+            <w:tcW w:w="1559" w:type="dxa"/>
+            <w:shd w:val="clear" w:color="auto" w:fill="DEEAF6" w:themeFill="accent1" w:themeFillTint="33"/>
+          </w:tcPr>
+          <w:p>
+            <w:pPr>
+              <w:rPr>
+                <w:sz w:val="20"/>
+                <w:szCs w:val="20"/>
+              </w:rPr>
+            </w:pPr>
+            <w:r>
+              <w:rPr>
+                <w:sz w:val="20"/>
+                <w:szCs w:val="20"/>
+              </w:rPr>
+              <w:t>Initialisierung</w:t>
+            </w:r>
+          </w:p>
+        </w:tc>
+        <w:tc>
+          <w:tcPr>
+            <w:tcW w:w="1134" w:type="dxa"/>
+            <w:shd w:val="clear" w:color="auto" w:fill="DEEAF6" w:themeFill="accent1" w:themeFillTint="33"/>
+          </w:tcPr>
+          <w:p>
+            <w:pPr>
+              <w:rPr>
+                <w:sz w:val="20"/>
+                <w:szCs w:val="20"/>
+              </w:rPr>
+            </w:pPr>
+            <w:r>
+              <w:rPr>
+                <w:sz w:val="20"/>
+                <w:szCs w:val="20"/>
+              </w:rPr>
+              <w:t>1</w:t>
+            </w:r>
+          </w:p>
+        </w:tc>
+        <w:tc>
+          <w:tcPr>
+            <w:tcW w:w="1127" w:type="dxa"/>
+            <w:shd w:val="clear" w:color="auto" w:fill="DEEAF6" w:themeFill="accent1" w:themeFillTint="33"/>
+          </w:tcPr>
+          <w:p>
+            <w:pPr>
+              <w:rPr>
+                <w:sz w:val="20"/>
+                <w:szCs w:val="20"/>
+              </w:rPr>
+            </w:pPr>
+            <w:r>
+              <w:rPr>
+                <w:sz w:val="20"/>
+                <w:szCs w:val="20"/>
+              </w:rPr>
+              <w:t>1</w:t>
+            </w:r>
+          </w:p>
+        </w:tc>
+      </w:tr>
+      <w:tr>
+        <w:tc>
+          <w:tcPr>
+            <w:tcW w:w="5240" w:type="dxa"/>
+            <w:shd w:val="clear" w:color="auto" w:fill="DEEAF6" w:themeFill="accent1" w:themeFillTint="33"/>
+          </w:tcPr>
+          <w:p>
+            <w:pPr>
+              <w:rPr>
+                <w:sz w:val="20"/>
+                <w:szCs w:val="20"/>
+              </w:rPr>
+            </w:pPr>
+            <w:r>
+              <w:rPr>
+                <w:sz w:val="20"/>
+                <w:szCs w:val="20"/>
+              </w:rPr>
+              <w:t>Themenfindung</w:t>
+            </w:r>
+          </w:p>
+        </w:tc>
+        <w:tc>
+          <w:tcPr>
+            <w:tcW w:w="1559" w:type="dxa"/>
+            <w:shd w:val="clear" w:color="auto" w:fill="DEEAF6" w:themeFill="accent1" w:themeFillTint="33"/>
+          </w:tcPr>
+          <w:p>
+            <w:pPr>
+              <w:rPr>
+                <w:sz w:val="20"/>
+                <w:szCs w:val="20"/>
+              </w:rPr>
+            </w:pPr>
+            <w:r>
+              <w:rPr>
+                <w:sz w:val="20"/>
+                <w:szCs w:val="20"/>
+              </w:rPr>
+              <w:t>Initialisierung</w:t>
+            </w:r>
+          </w:p>
+        </w:tc>
+        <w:tc>
+          <w:tcPr>
+            <w:tcW w:w="1134" w:type="dxa"/>
+            <w:shd w:val="clear" w:color="auto" w:fill="DEEAF6" w:themeFill="accent1" w:themeFillTint="33"/>
+          </w:tcPr>
+          <w:p>
+            <w:pPr>
+              <w:rPr>
+                <w:sz w:val="20"/>
+                <w:szCs w:val="20"/>
+              </w:rPr>
+            </w:pPr>
+            <w:r>
+              <w:rPr>
+                <w:sz w:val="20"/>
+                <w:szCs w:val="20"/>
+              </w:rPr>
+              <w:t>3,5</w:t>
+            </w:r>
+          </w:p>
+        </w:tc>
+        <w:tc>
+          <w:tcPr>
+            <w:tcW w:w="1127" w:type="dxa"/>
+            <w:shd w:val="clear" w:color="auto" w:fill="DEEAF6" w:themeFill="accent1" w:themeFillTint="33"/>
+          </w:tcPr>
+          <w:p>
+            <w:pPr>
+              <w:rPr>
+                <w:sz w:val="20"/>
+                <w:szCs w:val="20"/>
+              </w:rPr>
+            </w:pPr>
+            <w:r>
+              <w:rPr>
+                <w:sz w:val="20"/>
+                <w:szCs w:val="20"/>
+              </w:rPr>
+              <w:t>3,5</w:t>
+            </w:r>
+          </w:p>
+        </w:tc>
+      </w:tr>
+      <w:tr>
+        <w:tc>
+          <w:tcPr>
+            <w:tcW w:w="5240" w:type="dxa"/>
+            <w:shd w:val="clear" w:color="auto" w:fill="DEEAF6" w:themeFill="accent1" w:themeFillTint="33"/>
+          </w:tcPr>
+          <w:p>
+            <w:pPr>
+              <w:rPr>
+                <w:sz w:val="20"/>
+                <w:szCs w:val="20"/>
+              </w:rPr>
+            </w:pPr>
+          </w:p>
+        </w:tc>
+        <w:tc>
+          <w:tcPr>
+            <w:tcW w:w="1559" w:type="dxa"/>
+            <w:shd w:val="clear" w:color="auto" w:fill="DEEAF6" w:themeFill="accent1" w:themeFillTint="33"/>
+          </w:tcPr>
+          <w:p>
+            <w:pPr>
+              <w:rPr>
+                <w:sz w:val="20"/>
+                <w:szCs w:val="20"/>
+              </w:rPr>
+            </w:pPr>
+          </w:p>
+        </w:tc>
+        <w:tc>
+          <w:tcPr>
+            <w:tcW w:w="1134" w:type="dxa"/>
+            <w:shd w:val="clear" w:color="auto" w:fill="DEEAF6" w:themeFill="accent1" w:themeFillTint="33"/>
+          </w:tcPr>
+          <w:p>
+            <w:pPr>
+              <w:rPr>
+                <w:sz w:val="20"/>
+                <w:szCs w:val="20"/>
+              </w:rPr>
+            </w:pPr>
+          </w:p>
+        </w:tc>
+        <w:tc>
+          <w:tcPr>
+            <w:tcW w:w="1127" w:type="dxa"/>
+            <w:shd w:val="clear" w:color="auto" w:fill="DEEAF6" w:themeFill="accent1" w:themeFillTint="33"/>
+          </w:tcPr>
+          <w:p>
+            <w:pPr>
+              <w:rPr>
+                <w:sz w:val="20"/>
+                <w:szCs w:val="20"/>
+              </w:rPr>
+            </w:pPr>
+          </w:p>
+        </w:tc>
+      </w:tr>
+      <w:tr>
+        <w:tc>
+          <w:tcPr>
+            <w:tcW w:w="6799" w:type="dxa"/>
+            <w:gridSpan w:val="2"/>
+            <w:shd w:val="clear" w:color="auto" w:fill="DEEAF6" w:themeFill="accent1" w:themeFillTint="33"/>
+          </w:tcPr>
+          <w:p>
+            <w:pPr>
+              <w:rPr>
+                <w:b/>
+                <w:bCs/>
+                <w:i/>
+                <w:iCs/>
+                <w:sz w:val="20"/>
+                <w:szCs w:val="20"/>
+              </w:rPr>
+            </w:pPr>
+            <w:r>
+              <w:rPr>
+                <w:b/>
+                <w:bCs/>
+                <w:i/>
+                <w:iCs/>
+                <w:sz w:val="20"/>
+                <w:szCs w:val="20"/>
+              </w:rPr>
+              <w:t>Total</w:t>
+            </w:r>
+          </w:p>
+        </w:tc>
+        <w:tc>
+          <w:tcPr>
+            <w:tcW w:w="1134" w:type="dxa"/>
+            <w:shd w:val="clear" w:color="auto" w:fill="DEEAF6" w:themeFill="accent1" w:themeFillTint="33"/>
+          </w:tcPr>
+          <w:p>
+            <w:pPr>
+              <w:rPr>
+                <w:b/>
+                <w:bCs/>
+                <w:i/>
+                <w:iCs/>
+                <w:sz w:val="20"/>
+                <w:szCs w:val="20"/>
+              </w:rPr>
+            </w:pPr>
+            <w:r>
+              <w:rPr>
+                <w:b/>
+                <w:bCs/>
+                <w:i/>
+                <w:iCs/>
+                <w:sz w:val="20"/>
+                <w:szCs w:val="20"/>
+              </w:rPr>
+              <w:t>4,5</w:t>
+            </w:r>
+          </w:p>
+        </w:tc>
+        <w:tc>
+          <w:tcPr>
+            <w:tcW w:w="1127" w:type="dxa"/>
+            <w:shd w:val="clear" w:color="auto" w:fill="DEEAF6" w:themeFill="accent1" w:themeFillTint="33"/>
+          </w:tcPr>
+          <w:p>
+            <w:pPr>
+              <w:rPr>
+                <w:b/>
+                <w:bCs/>
+                <w:i/>
+                <w:iCs/>
+                <w:sz w:val="20"/>
+                <w:szCs w:val="20"/>
+              </w:rPr>
+            </w:pPr>
+            <w:r>
+              <w:rPr>
+                <w:b/>
+                <w:bCs/>
+                <w:i/>
+                <w:iCs/>
+                <w:sz w:val="20"/>
+                <w:szCs w:val="20"/>
+              </w:rPr>
+              <w:t>4,5</w:t>
+            </w:r>
+          </w:p>
+        </w:tc>
+      </w:tr>
+      <w:tr>
+        <w:tc>
+          <w:tcPr>
+            <w:tcW w:w="9060" w:type="dxa"/>
+            <w:gridSpan w:val="4"/>
+            <w:shd w:val="clear" w:color="auto" w:fill="5B9BD5" w:themeFill="accent1"/>
+          </w:tcPr>
+          <w:p>
+            <w:pPr>
+              <w:rPr>
+                <w:b/>
+                <w:bCs/>
+              </w:rPr>
+            </w:pPr>
+            <w:r>
+              <w:rPr>
+                <w:b/>
+                <w:bCs/>
+              </w:rPr>
+              <w:t>Tagesablauf</w:t>
+            </w:r>
+          </w:p>
+        </w:tc>
+      </w:tr>
+      <w:tr>
+        <w:tc>
+          <w:tcPr>
+            <w:tcW w:w="9060" w:type="dxa"/>
+            <w:gridSpan w:val="4"/>
+            <w:shd w:val="clear" w:color="auto" w:fill="DEEAF6" w:themeFill="accent1" w:themeFillTint="33"/>
+          </w:tcPr>
+          <w:p>
+            <w:r>
+              <w:t>Diese Woche habe ich mir erneut Zeit genommen, um die Dokumente zu studieren. Ich versuchte mich in Hermes einzuarbeiten mit aber nur begrenztem Erfolg.</w:t>
+            </w:r>
+          </w:p>
+          <w:p>
+            <w:r>
+              <w:t xml:space="preserve">Den Grossteil der Zeit nutzte ich, um über eine mögliches Thema für die Probe IPA zu brainstormen. </w:t>
+            </w:r>
+          </w:p>
+        </w:tc>
+      </w:tr>
+      <w:tr>
+        <w:tc>
+          <w:tcPr>
+            <w:tcW w:w="9060" w:type="dxa"/>
+            <w:gridSpan w:val="4"/>
+            <w:shd w:val="clear" w:color="auto" w:fill="5B9BD5" w:themeFill="accent1"/>
+          </w:tcPr>
+          <w:p>
+            <w:pPr>
+              <w:rPr>
+                <w:b/>
+                <w:bCs/>
+              </w:rPr>
+            </w:pPr>
+            <w:r>
+              <w:rPr>
+                <w:b/>
+                <w:bCs/>
+              </w:rPr>
+              <w:t>Wissensbeschaffung</w:t>
+            </w:r>
+          </w:p>
+        </w:tc>
+      </w:tr>
+      <w:tr>
+        <w:tc>
+          <w:tcPr>
+            <w:tcW w:w="9060" w:type="dxa"/>
+            <w:gridSpan w:val="4"/>
+            <w:shd w:val="clear" w:color="auto" w:fill="DEEAF6" w:themeFill="accent1" w:themeFillTint="33"/>
+          </w:tcPr>
+          <w:p>
+            <w:r>
+              <w:t>Die von der Lehrperson zur Verfügung gestellten Dokumente.</w:t>
+            </w:r>
+          </w:p>
+        </w:tc>
+      </w:tr>
+      <w:tr>
+        <w:tc>
+          <w:tcPr>
+            <w:tcW w:w="9060" w:type="dxa"/>
+            <w:gridSpan w:val="4"/>
+            <w:shd w:val="clear" w:color="auto" w:fill="5B9BD5" w:themeFill="accent1"/>
+          </w:tcPr>
+          <w:p>
+            <w:pPr>
+              <w:rPr>
+                <w:b/>
+                <w:bCs/>
+              </w:rPr>
+            </w:pPr>
+            <w:r>
+              <w:rPr>
+                <w:b/>
+                <w:bCs/>
+              </w:rPr>
+              <w:t>Hilfestellungen</w:t>
+            </w:r>
+          </w:p>
+        </w:tc>
+      </w:tr>
+      <w:tr>
+        <w:tc>
+          <w:tcPr>
+            <w:tcW w:w="9060" w:type="dxa"/>
+            <w:gridSpan w:val="4"/>
+            <w:shd w:val="clear" w:color="auto" w:fill="DEEAF6" w:themeFill="accent1" w:themeFillTint="33"/>
+          </w:tcPr>
+          <w:p>
+            <w:r>
+              <w:t>-</w:t>
+            </w:r>
+          </w:p>
+        </w:tc>
+      </w:tr>
+      <w:tr>
+        <w:tc>
+          <w:tcPr>
+            <w:tcW w:w="9060" w:type="dxa"/>
+            <w:gridSpan w:val="4"/>
+            <w:shd w:val="clear" w:color="auto" w:fill="5B9BD5" w:themeFill="accent1"/>
+          </w:tcPr>
+          <w:p>
+            <w:pPr>
+              <w:rPr>
+                <w:b/>
+                <w:bCs/>
+              </w:rPr>
+            </w:pPr>
+            <w:r>
+              <w:rPr>
+                <w:b/>
+                <w:bCs/>
+              </w:rPr>
+              <w:t>Reflexion</w:t>
+            </w:r>
+          </w:p>
+        </w:tc>
+      </w:tr>
+      <w:tr>
+        <w:tc>
+          <w:tcPr>
+            <w:tcW w:w="9060" w:type="dxa"/>
+            <w:gridSpan w:val="4"/>
+            <w:shd w:val="clear" w:color="auto" w:fill="DEEAF6" w:themeFill="accent1" w:themeFillTint="33"/>
+          </w:tcPr>
+          <w:p>
+            <w:pPr>
+              <w:rPr>
+                <w:b/>
+                <w:bCs/>
+                <w:u w:val="single"/>
+              </w:rPr>
+            </w:pPr>
+            <w:r>
+              <w:rPr>
+                <w:b/>
+                <w:bCs/>
+                <w:u w:val="single"/>
+              </w:rPr>
+              <w:t>Was lief gut?</w:t>
+            </w:r>
+            <w:r>
+              <w:rPr>
+                <w:b/>
+                <w:bCs/>
+                <w:u w:val="single"/>
+              </w:rPr>
+              <w:t xml:space="preserve"> </w:t>
+            </w:r>
+          </w:p>
+          <w:p>
+            <w:r>
+              <w:t xml:space="preserve">Am </w:t>
+            </w:r>
+            <w:proofErr w:type="spellStart"/>
+            <w:r>
+              <w:t>ende</w:t>
+            </w:r>
+            <w:proofErr w:type="spellEnd"/>
+            <w:r>
+              <w:t xml:space="preserve"> der geplanten Zeit kam ich auf ein Thema für die Projektarbeit mit dem ich zufrieden bin.</w:t>
+            </w:r>
+          </w:p>
+          <w:p/>
+          <w:p>
+            <w:pPr>
+              <w:rPr>
+                <w:b/>
+                <w:bCs/>
+                <w:u w:val="single"/>
+              </w:rPr>
+            </w:pPr>
+            <w:r>
+              <w:rPr>
+                <w:b/>
+                <w:bCs/>
+                <w:u w:val="single"/>
+              </w:rPr>
+              <w:t>Was lief nicht so gut?</w:t>
+            </w:r>
+            <w:r>
+              <w:rPr>
+                <w:b/>
+                <w:bCs/>
+                <w:u w:val="single"/>
+              </w:rPr>
+              <w:t xml:space="preserve"> </w:t>
+            </w:r>
+          </w:p>
+          <w:p>
+            <w:r>
+              <w:t>Hermes wirkte komplizierter als erwartet und ich habe mir für dies zu wenig Zeit reserviert.</w:t>
+            </w:r>
+          </w:p>
+          <w:p/>
+          <w:p>
+            <w:pPr>
+              <w:rPr>
+                <w:b/>
+                <w:bCs/>
+                <w:u w:val="single"/>
+              </w:rPr>
+            </w:pPr>
+            <w:r>
+              <w:rPr>
+                <w:b/>
+                <w:bCs/>
+                <w:u w:val="single"/>
+              </w:rPr>
+              <w:t xml:space="preserve">Meine Erkenntnisse von </w:t>
+            </w:r>
+            <w:proofErr w:type="spellStart"/>
+            <w:r>
+              <w:rPr>
+                <w:b/>
+                <w:bCs/>
+                <w:u w:val="single"/>
+              </w:rPr>
+              <w:t>Heute</w:t>
+            </w:r>
+            <w:proofErr w:type="spellEnd"/>
+            <w:r>
+              <w:rPr>
+                <w:b/>
+                <w:bCs/>
+                <w:u w:val="single"/>
+              </w:rPr>
+              <w:t>?</w:t>
+            </w:r>
+          </w:p>
+          <w:p>
+            <w:r>
+              <w:t xml:space="preserve">Ich sollte mir für die einzelnen Schritte genügend Zeit bereithalten. </w:t>
+            </w:r>
+          </w:p>
+          <w:p/>
+        </w:tc>
+      </w:tr>
+    </w:tbl>
     <w:p/>
+    <w:p>
+      <w:pPr>
+        <w:pStyle w:val="berschrift2"/>
+      </w:pPr>
+      <w:r>
+        <w:t>Dritte</w:t>
+      </w:r>
+      <w:r>
+        <w:t xml:space="preserve"> Woche: 2</w:t>
+      </w:r>
+      <w:r>
+        <w:t>6</w:t>
+      </w:r>
+    </w:p>
+    <w:tbl>
+      <w:tblPr>
+        <w:tblStyle w:val="Tabellenraster"/>
+        <w:tblW w:w="0" w:type="auto"/>
+        <w:shd w:val="clear" w:color="auto" w:fill="DEEAF6" w:themeFill="accent1" w:themeFillTint="33"/>
+        <w:tblLook w:val="04A0" w:firstRow="1" w:lastRow="0" w:firstColumn="1" w:lastColumn="0" w:noHBand="0" w:noVBand="1"/>
+      </w:tblPr>
+      <w:tblGrid>
+        <w:gridCol w:w="5240"/>
+        <w:gridCol w:w="1559"/>
+        <w:gridCol w:w="1134"/>
+        <w:gridCol w:w="1127"/>
+      </w:tblGrid>
+      <w:tr>
+        <w:tc>
+          <w:tcPr>
+            <w:tcW w:w="5240" w:type="dxa"/>
+            <w:shd w:val="clear" w:color="auto" w:fill="5B9BD5" w:themeFill="accent1"/>
+          </w:tcPr>
+          <w:p>
+            <w:pPr>
+              <w:rPr>
+                <w:b/>
+                <w:bCs/>
+              </w:rPr>
+            </w:pPr>
+            <w:r>
+              <w:rPr>
+                <w:b/>
+                <w:bCs/>
+              </w:rPr>
+              <w:t>Tätigkeiten</w:t>
+            </w:r>
+          </w:p>
+        </w:tc>
+        <w:tc>
+          <w:tcPr>
+            <w:tcW w:w="1559" w:type="dxa"/>
+            <w:shd w:val="clear" w:color="auto" w:fill="5B9BD5" w:themeFill="accent1"/>
+          </w:tcPr>
+          <w:p>
+            <w:pPr>
+              <w:rPr>
+                <w:b/>
+                <w:bCs/>
+              </w:rPr>
+            </w:pPr>
+            <w:r>
+              <w:rPr>
+                <w:b/>
+                <w:bCs/>
+              </w:rPr>
+              <w:t>Projektphase</w:t>
+            </w:r>
+          </w:p>
+        </w:tc>
+        <w:tc>
+          <w:tcPr>
+            <w:tcW w:w="1134" w:type="dxa"/>
+            <w:shd w:val="clear" w:color="auto" w:fill="5B9BD5" w:themeFill="accent1"/>
+          </w:tcPr>
+          <w:p>
+            <w:pPr>
+              <w:rPr>
+                <w:b/>
+                <w:bCs/>
+              </w:rPr>
+            </w:pPr>
+            <w:r>
+              <w:rPr>
+                <w:b/>
+                <w:bCs/>
+              </w:rPr>
+              <w:t>Zeit SOLL</w:t>
+            </w:r>
+          </w:p>
+        </w:tc>
+        <w:tc>
+          <w:tcPr>
+            <w:tcW w:w="1127" w:type="dxa"/>
+            <w:shd w:val="clear" w:color="auto" w:fill="5B9BD5" w:themeFill="accent1"/>
+          </w:tcPr>
+          <w:p>
+            <w:pPr>
+              <w:rPr>
+                <w:b/>
+                <w:bCs/>
+              </w:rPr>
+            </w:pPr>
+            <w:r>
+              <w:rPr>
+                <w:b/>
+                <w:bCs/>
+              </w:rPr>
+              <w:t>Zeit IST</w:t>
+            </w:r>
+          </w:p>
+        </w:tc>
+      </w:tr>
+      <w:tr>
+        <w:tc>
+          <w:tcPr>
+            <w:tcW w:w="5240" w:type="dxa"/>
+            <w:shd w:val="clear" w:color="auto" w:fill="DEEAF6" w:themeFill="accent1" w:themeFillTint="33"/>
+          </w:tcPr>
+          <w:p>
+            <w:pPr>
+              <w:rPr>
+                <w:sz w:val="20"/>
+                <w:szCs w:val="20"/>
+              </w:rPr>
+            </w:pPr>
+            <w:r>
+              <w:rPr>
+                <w:sz w:val="20"/>
+                <w:szCs w:val="20"/>
+              </w:rPr>
+              <w:t>Erarbeitung der Aufgabenstellung</w:t>
+            </w:r>
+          </w:p>
+        </w:tc>
+        <w:tc>
+          <w:tcPr>
+            <w:tcW w:w="1559" w:type="dxa"/>
+            <w:shd w:val="clear" w:color="auto" w:fill="DEEAF6" w:themeFill="accent1" w:themeFillTint="33"/>
+          </w:tcPr>
+          <w:p>
+            <w:pPr>
+              <w:rPr>
+                <w:sz w:val="20"/>
+                <w:szCs w:val="20"/>
+              </w:rPr>
+            </w:pPr>
+            <w:r>
+              <w:rPr>
+                <w:sz w:val="20"/>
+                <w:szCs w:val="20"/>
+              </w:rPr>
+              <w:t>Initialisierung</w:t>
+            </w:r>
+          </w:p>
+        </w:tc>
+        <w:tc>
+          <w:tcPr>
+            <w:tcW w:w="1134" w:type="dxa"/>
+            <w:shd w:val="clear" w:color="auto" w:fill="DEEAF6" w:themeFill="accent1" w:themeFillTint="33"/>
+          </w:tcPr>
+          <w:p>
+            <w:pPr>
+              <w:rPr>
+                <w:sz w:val="20"/>
+                <w:szCs w:val="20"/>
+              </w:rPr>
+            </w:pPr>
+            <w:r>
+              <w:rPr>
+                <w:sz w:val="20"/>
+                <w:szCs w:val="20"/>
+              </w:rPr>
+              <w:t>4,5</w:t>
+            </w:r>
+          </w:p>
+        </w:tc>
+        <w:tc>
+          <w:tcPr>
+            <w:tcW w:w="1127" w:type="dxa"/>
+            <w:shd w:val="clear" w:color="auto" w:fill="DEEAF6" w:themeFill="accent1" w:themeFillTint="33"/>
+          </w:tcPr>
+          <w:p>
+            <w:pPr>
+              <w:rPr>
+                <w:sz w:val="20"/>
+                <w:szCs w:val="20"/>
+              </w:rPr>
+            </w:pPr>
+            <w:r>
+              <w:rPr>
+                <w:sz w:val="20"/>
+                <w:szCs w:val="20"/>
+              </w:rPr>
+              <w:t>4,5</w:t>
+            </w:r>
+          </w:p>
+        </w:tc>
+      </w:tr>
+      <w:tr>
+        <w:tc>
+          <w:tcPr>
+            <w:tcW w:w="5240" w:type="dxa"/>
+            <w:shd w:val="clear" w:color="auto" w:fill="DEEAF6" w:themeFill="accent1" w:themeFillTint="33"/>
+          </w:tcPr>
+          <w:p>
+            <w:pPr>
+              <w:rPr>
+                <w:sz w:val="20"/>
+                <w:szCs w:val="20"/>
+              </w:rPr>
+            </w:pPr>
+          </w:p>
+        </w:tc>
+        <w:tc>
+          <w:tcPr>
+            <w:tcW w:w="1559" w:type="dxa"/>
+            <w:shd w:val="clear" w:color="auto" w:fill="DEEAF6" w:themeFill="accent1" w:themeFillTint="33"/>
+          </w:tcPr>
+          <w:p>
+            <w:pPr>
+              <w:rPr>
+                <w:sz w:val="20"/>
+                <w:szCs w:val="20"/>
+              </w:rPr>
+            </w:pPr>
+          </w:p>
+        </w:tc>
+        <w:tc>
+          <w:tcPr>
+            <w:tcW w:w="1134" w:type="dxa"/>
+            <w:shd w:val="clear" w:color="auto" w:fill="DEEAF6" w:themeFill="accent1" w:themeFillTint="33"/>
+          </w:tcPr>
+          <w:p>
+            <w:pPr>
+              <w:rPr>
+                <w:sz w:val="20"/>
+                <w:szCs w:val="20"/>
+              </w:rPr>
+            </w:pPr>
+          </w:p>
+        </w:tc>
+        <w:tc>
+          <w:tcPr>
+            <w:tcW w:w="1127" w:type="dxa"/>
+            <w:shd w:val="clear" w:color="auto" w:fill="DEEAF6" w:themeFill="accent1" w:themeFillTint="33"/>
+          </w:tcPr>
+          <w:p>
+            <w:pPr>
+              <w:rPr>
+                <w:sz w:val="20"/>
+                <w:szCs w:val="20"/>
+              </w:rPr>
+            </w:pPr>
+          </w:p>
+        </w:tc>
+      </w:tr>
+      <w:tr>
+        <w:tc>
+          <w:tcPr>
+            <w:tcW w:w="6799" w:type="dxa"/>
+            <w:gridSpan w:val="2"/>
+            <w:shd w:val="clear" w:color="auto" w:fill="DEEAF6" w:themeFill="accent1" w:themeFillTint="33"/>
+          </w:tcPr>
+          <w:p>
+            <w:pPr>
+              <w:rPr>
+                <w:b/>
+                <w:bCs/>
+                <w:i/>
+                <w:iCs/>
+                <w:sz w:val="20"/>
+                <w:szCs w:val="20"/>
+              </w:rPr>
+            </w:pPr>
+            <w:r>
+              <w:rPr>
+                <w:b/>
+                <w:bCs/>
+                <w:i/>
+                <w:iCs/>
+                <w:sz w:val="20"/>
+                <w:szCs w:val="20"/>
+              </w:rPr>
+              <w:t>Total</w:t>
+            </w:r>
+          </w:p>
+        </w:tc>
+        <w:tc>
+          <w:tcPr>
+            <w:tcW w:w="1134" w:type="dxa"/>
+            <w:shd w:val="clear" w:color="auto" w:fill="DEEAF6" w:themeFill="accent1" w:themeFillTint="33"/>
+          </w:tcPr>
+          <w:p>
+            <w:pPr>
+              <w:rPr>
+                <w:b/>
+                <w:bCs/>
+                <w:i/>
+                <w:iCs/>
+                <w:sz w:val="20"/>
+                <w:szCs w:val="20"/>
+              </w:rPr>
+            </w:pPr>
+            <w:r>
+              <w:rPr>
+                <w:b/>
+                <w:bCs/>
+                <w:i/>
+                <w:iCs/>
+                <w:sz w:val="20"/>
+                <w:szCs w:val="20"/>
+              </w:rPr>
+              <w:t>4,5</w:t>
+            </w:r>
+          </w:p>
+        </w:tc>
+        <w:tc>
+          <w:tcPr>
+            <w:tcW w:w="1127" w:type="dxa"/>
+            <w:shd w:val="clear" w:color="auto" w:fill="DEEAF6" w:themeFill="accent1" w:themeFillTint="33"/>
+          </w:tcPr>
+          <w:p>
+            <w:pPr>
+              <w:rPr>
+                <w:b/>
+                <w:bCs/>
+                <w:i/>
+                <w:iCs/>
+                <w:sz w:val="20"/>
+                <w:szCs w:val="20"/>
+              </w:rPr>
+            </w:pPr>
+            <w:r>
+              <w:rPr>
+                <w:b/>
+                <w:bCs/>
+                <w:i/>
+                <w:iCs/>
+                <w:sz w:val="20"/>
+                <w:szCs w:val="20"/>
+              </w:rPr>
+              <w:t>4,5</w:t>
+            </w:r>
+          </w:p>
+        </w:tc>
+      </w:tr>
+      <w:tr>
+        <w:tc>
+          <w:tcPr>
+            <w:tcW w:w="9060" w:type="dxa"/>
+            <w:gridSpan w:val="4"/>
+            <w:shd w:val="clear" w:color="auto" w:fill="5B9BD5" w:themeFill="accent1"/>
+          </w:tcPr>
+          <w:p>
+            <w:pPr>
+              <w:rPr>
+                <w:b/>
+                <w:bCs/>
+              </w:rPr>
+            </w:pPr>
+            <w:r>
+              <w:rPr>
+                <w:b/>
+                <w:bCs/>
+              </w:rPr>
+              <w:t>Tagesablauf</w:t>
+            </w:r>
+          </w:p>
+        </w:tc>
+      </w:tr>
+      <w:tr>
+        <w:tc>
+          <w:tcPr>
+            <w:tcW w:w="9060" w:type="dxa"/>
+            <w:gridSpan w:val="4"/>
+            <w:shd w:val="clear" w:color="auto" w:fill="DEEAF6" w:themeFill="accent1" w:themeFillTint="33"/>
+          </w:tcPr>
+          <w:p>
+            <w:r>
+              <w:lastRenderedPageBreak/>
+              <w:t xml:space="preserve">Diese Woche musste die Aufgabenstellung fertiggestellt werden. </w:t>
+            </w:r>
+            <w:r>
+              <w:t xml:space="preserve">Ich habe diese erarbeitet und abgegeben. </w:t>
+            </w:r>
+          </w:p>
+        </w:tc>
+      </w:tr>
+      <w:tr>
+        <w:tc>
+          <w:tcPr>
+            <w:tcW w:w="9060" w:type="dxa"/>
+            <w:gridSpan w:val="4"/>
+            <w:shd w:val="clear" w:color="auto" w:fill="5B9BD5" w:themeFill="accent1"/>
+          </w:tcPr>
+          <w:p>
+            <w:pPr>
+              <w:rPr>
+                <w:b/>
+                <w:bCs/>
+              </w:rPr>
+            </w:pPr>
+            <w:r>
+              <w:rPr>
+                <w:b/>
+                <w:bCs/>
+              </w:rPr>
+              <w:t>Wissensbeschaffung</w:t>
+            </w:r>
+          </w:p>
+        </w:tc>
+      </w:tr>
+      <w:tr>
+        <w:tc>
+          <w:tcPr>
+            <w:tcW w:w="9060" w:type="dxa"/>
+            <w:gridSpan w:val="4"/>
+            <w:shd w:val="clear" w:color="auto" w:fill="DEEAF6" w:themeFill="accent1" w:themeFillTint="33"/>
+          </w:tcPr>
+          <w:p>
+            <w:r>
+              <w:t>Die von der Lehrperson zur Verfügung gestellten Dokumente.</w:t>
+            </w:r>
+          </w:p>
+        </w:tc>
+      </w:tr>
+      <w:tr>
+        <w:tc>
+          <w:tcPr>
+            <w:tcW w:w="9060" w:type="dxa"/>
+            <w:gridSpan w:val="4"/>
+            <w:shd w:val="clear" w:color="auto" w:fill="5B9BD5" w:themeFill="accent1"/>
+          </w:tcPr>
+          <w:p>
+            <w:pPr>
+              <w:rPr>
+                <w:b/>
+                <w:bCs/>
+              </w:rPr>
+            </w:pPr>
+            <w:r>
+              <w:rPr>
+                <w:b/>
+                <w:bCs/>
+              </w:rPr>
+              <w:t>Hilfestellungen</w:t>
+            </w:r>
+          </w:p>
+        </w:tc>
+      </w:tr>
+      <w:tr>
+        <w:tc>
+          <w:tcPr>
+            <w:tcW w:w="9060" w:type="dxa"/>
+            <w:gridSpan w:val="4"/>
+            <w:shd w:val="clear" w:color="auto" w:fill="DEEAF6" w:themeFill="accent1" w:themeFillTint="33"/>
+          </w:tcPr>
+          <w:p>
+            <w:r>
+              <w:t>-</w:t>
+            </w:r>
+          </w:p>
+        </w:tc>
+      </w:tr>
+      <w:tr>
+        <w:tc>
+          <w:tcPr>
+            <w:tcW w:w="9060" w:type="dxa"/>
+            <w:gridSpan w:val="4"/>
+            <w:shd w:val="clear" w:color="auto" w:fill="5B9BD5" w:themeFill="accent1"/>
+          </w:tcPr>
+          <w:p>
+            <w:pPr>
+              <w:rPr>
+                <w:b/>
+                <w:bCs/>
+              </w:rPr>
+            </w:pPr>
+            <w:r>
+              <w:rPr>
+                <w:b/>
+                <w:bCs/>
+              </w:rPr>
+              <w:t>Reflexion</w:t>
+            </w:r>
+          </w:p>
+        </w:tc>
+      </w:tr>
+      <w:tr>
+        <w:tc>
+          <w:tcPr>
+            <w:tcW w:w="9060" w:type="dxa"/>
+            <w:gridSpan w:val="4"/>
+            <w:shd w:val="clear" w:color="auto" w:fill="DEEAF6" w:themeFill="accent1" w:themeFillTint="33"/>
+          </w:tcPr>
+          <w:p>
+            <w:pPr>
+              <w:rPr>
+                <w:b/>
+                <w:bCs/>
+                <w:u w:val="single"/>
+              </w:rPr>
+            </w:pPr>
+            <w:r>
+              <w:rPr>
+                <w:b/>
+                <w:bCs/>
+                <w:u w:val="single"/>
+              </w:rPr>
+              <w:t>Was lief gut?</w:t>
+            </w:r>
+            <w:r>
+              <w:rPr>
+                <w:b/>
+                <w:bCs/>
+                <w:u w:val="single"/>
+              </w:rPr>
+              <w:t xml:space="preserve"> </w:t>
+            </w:r>
+          </w:p>
+          <w:p>
+            <w:r>
+              <w:t>Ich konnte die Aufgabestellung ohne grössere Probleme erarbeiten.</w:t>
+            </w:r>
+          </w:p>
+          <w:p/>
+          <w:p>
+            <w:pPr>
+              <w:rPr>
+                <w:b/>
+                <w:bCs/>
+                <w:u w:val="single"/>
+              </w:rPr>
+            </w:pPr>
+            <w:r>
+              <w:rPr>
+                <w:b/>
+                <w:bCs/>
+                <w:u w:val="single"/>
+              </w:rPr>
+              <w:t>Was lief nicht so gut?</w:t>
+            </w:r>
+            <w:r>
+              <w:rPr>
+                <w:b/>
+                <w:bCs/>
+                <w:u w:val="single"/>
+              </w:rPr>
+              <w:t xml:space="preserve"> </w:t>
+            </w:r>
+          </w:p>
+          <w:p>
+            <w:r>
+              <w:t>Es war etwas schwer einzuschätzen wie gross der Umfang für die Aufgabenstellung sein soll.</w:t>
+            </w:r>
+          </w:p>
+          <w:p/>
+          <w:p>
+            <w:pPr>
+              <w:rPr>
+                <w:b/>
+                <w:bCs/>
+                <w:u w:val="single"/>
+              </w:rPr>
+            </w:pPr>
+            <w:r>
+              <w:rPr>
+                <w:b/>
+                <w:bCs/>
+                <w:u w:val="single"/>
+              </w:rPr>
+              <w:t xml:space="preserve">Meine Erkenntnisse von </w:t>
+            </w:r>
+            <w:proofErr w:type="spellStart"/>
+            <w:r>
+              <w:rPr>
+                <w:b/>
+                <w:bCs/>
+                <w:u w:val="single"/>
+              </w:rPr>
+              <w:t>Heute</w:t>
+            </w:r>
+            <w:proofErr w:type="spellEnd"/>
+            <w:r>
+              <w:rPr>
+                <w:b/>
+                <w:bCs/>
+                <w:u w:val="single"/>
+              </w:rPr>
+              <w:t>?</w:t>
+            </w:r>
+          </w:p>
+          <w:p>
+            <w:r>
+              <w:t>-</w:t>
+            </w:r>
+          </w:p>
+        </w:tc>
+      </w:tr>
+    </w:tbl>
+    <w:p/>
+    <w:p>
+      <w:pPr>
+        <w:pStyle w:val="berschrift2"/>
+      </w:pPr>
+      <w:r>
+        <w:t>Dritte Woche: 26</w:t>
+      </w:r>
+    </w:p>
+    <w:tbl>
+      <w:tblPr>
+        <w:tblStyle w:val="Tabellenraster"/>
+        <w:tblW w:w="0" w:type="auto"/>
+        <w:shd w:val="clear" w:color="auto" w:fill="DEEAF6" w:themeFill="accent1" w:themeFillTint="33"/>
+        <w:tblLook w:val="04A0" w:firstRow="1" w:lastRow="0" w:firstColumn="1" w:lastColumn="0" w:noHBand="0" w:noVBand="1"/>
+      </w:tblPr>
+      <w:tblGrid>
+        <w:gridCol w:w="5240"/>
+        <w:gridCol w:w="1559"/>
+        <w:gridCol w:w="1134"/>
+        <w:gridCol w:w="1127"/>
+      </w:tblGrid>
+      <w:tr>
+        <w:tc>
+          <w:tcPr>
+            <w:tcW w:w="5240" w:type="dxa"/>
+            <w:shd w:val="clear" w:color="auto" w:fill="5B9BD5" w:themeFill="accent1"/>
+          </w:tcPr>
+          <w:p>
+            <w:pPr>
+              <w:rPr>
+                <w:b/>
+                <w:bCs/>
+              </w:rPr>
+            </w:pPr>
+            <w:r>
+              <w:rPr>
+                <w:b/>
+                <w:bCs/>
+              </w:rPr>
+              <w:t>Tätigkeiten</w:t>
+            </w:r>
+          </w:p>
+        </w:tc>
+        <w:tc>
+          <w:tcPr>
+            <w:tcW w:w="1559" w:type="dxa"/>
+            <w:shd w:val="clear" w:color="auto" w:fill="5B9BD5" w:themeFill="accent1"/>
+          </w:tcPr>
+          <w:p>
+            <w:pPr>
+              <w:rPr>
+                <w:b/>
+                <w:bCs/>
+              </w:rPr>
+            </w:pPr>
+            <w:r>
+              <w:rPr>
+                <w:b/>
+                <w:bCs/>
+              </w:rPr>
+              <w:t>Projektphase</w:t>
+            </w:r>
+          </w:p>
+        </w:tc>
+        <w:tc>
+          <w:tcPr>
+            <w:tcW w:w="1134" w:type="dxa"/>
+            <w:shd w:val="clear" w:color="auto" w:fill="5B9BD5" w:themeFill="accent1"/>
+          </w:tcPr>
+          <w:p>
+            <w:pPr>
+              <w:rPr>
+                <w:b/>
+                <w:bCs/>
+              </w:rPr>
+            </w:pPr>
+            <w:r>
+              <w:rPr>
+                <w:b/>
+                <w:bCs/>
+              </w:rPr>
+              <w:t>Zeit SOLL</w:t>
+            </w:r>
+          </w:p>
+        </w:tc>
+        <w:tc>
+          <w:tcPr>
+            <w:tcW w:w="1127" w:type="dxa"/>
+            <w:shd w:val="clear" w:color="auto" w:fill="5B9BD5" w:themeFill="accent1"/>
+          </w:tcPr>
+          <w:p>
+            <w:pPr>
+              <w:rPr>
+                <w:b/>
+                <w:bCs/>
+              </w:rPr>
+            </w:pPr>
+            <w:r>
+              <w:rPr>
+                <w:b/>
+                <w:bCs/>
+              </w:rPr>
+              <w:t>Zeit IST</w:t>
+            </w:r>
+          </w:p>
+        </w:tc>
+      </w:tr>
+      <w:tr>
+        <w:tc>
+          <w:tcPr>
+            <w:tcW w:w="5240" w:type="dxa"/>
+            <w:shd w:val="clear" w:color="auto" w:fill="DEEAF6" w:themeFill="accent1" w:themeFillTint="33"/>
+          </w:tcPr>
+          <w:p>
+            <w:pPr>
+              <w:rPr>
+                <w:sz w:val="20"/>
+                <w:szCs w:val="20"/>
+              </w:rPr>
+            </w:pPr>
+            <w:r>
+              <w:rPr>
+                <w:sz w:val="20"/>
+                <w:szCs w:val="20"/>
+              </w:rPr>
+              <w:t xml:space="preserve">Erarbeitung </w:t>
+            </w:r>
+            <w:r>
+              <w:rPr>
+                <w:sz w:val="20"/>
+                <w:szCs w:val="20"/>
+              </w:rPr>
+              <w:t xml:space="preserve">und Abgabe </w:t>
+            </w:r>
+            <w:r>
+              <w:rPr>
+                <w:sz w:val="20"/>
+                <w:szCs w:val="20"/>
+              </w:rPr>
+              <w:t>der Aufgabenstellung</w:t>
+            </w:r>
+          </w:p>
+        </w:tc>
+        <w:tc>
+          <w:tcPr>
+            <w:tcW w:w="1559" w:type="dxa"/>
+            <w:shd w:val="clear" w:color="auto" w:fill="DEEAF6" w:themeFill="accent1" w:themeFillTint="33"/>
+          </w:tcPr>
+          <w:p>
+            <w:pPr>
+              <w:rPr>
+                <w:sz w:val="20"/>
+                <w:szCs w:val="20"/>
+              </w:rPr>
+            </w:pPr>
+            <w:r>
+              <w:rPr>
+                <w:sz w:val="20"/>
+                <w:szCs w:val="20"/>
+              </w:rPr>
+              <w:t>Initialisierung</w:t>
+            </w:r>
+          </w:p>
+        </w:tc>
+        <w:tc>
+          <w:tcPr>
+            <w:tcW w:w="1134" w:type="dxa"/>
+            <w:shd w:val="clear" w:color="auto" w:fill="DEEAF6" w:themeFill="accent1" w:themeFillTint="33"/>
+          </w:tcPr>
+          <w:p>
+            <w:pPr>
+              <w:rPr>
+                <w:sz w:val="20"/>
+                <w:szCs w:val="20"/>
+              </w:rPr>
+            </w:pPr>
+            <w:r>
+              <w:rPr>
+                <w:sz w:val="20"/>
+                <w:szCs w:val="20"/>
+              </w:rPr>
+              <w:t>4,5</w:t>
+            </w:r>
+          </w:p>
+        </w:tc>
+        <w:tc>
+          <w:tcPr>
+            <w:tcW w:w="1127" w:type="dxa"/>
+            <w:shd w:val="clear" w:color="auto" w:fill="DEEAF6" w:themeFill="accent1" w:themeFillTint="33"/>
+          </w:tcPr>
+          <w:p>
+            <w:pPr>
+              <w:rPr>
+                <w:sz w:val="20"/>
+                <w:szCs w:val="20"/>
+              </w:rPr>
+            </w:pPr>
+            <w:r>
+              <w:rPr>
+                <w:sz w:val="20"/>
+                <w:szCs w:val="20"/>
+              </w:rPr>
+              <w:t>4,5</w:t>
+            </w:r>
+          </w:p>
+        </w:tc>
+      </w:tr>
+      <w:tr>
+        <w:tc>
+          <w:tcPr>
+            <w:tcW w:w="5240" w:type="dxa"/>
+            <w:shd w:val="clear" w:color="auto" w:fill="DEEAF6" w:themeFill="accent1" w:themeFillTint="33"/>
+          </w:tcPr>
+          <w:p>
+            <w:pPr>
+              <w:rPr>
+                <w:sz w:val="20"/>
+                <w:szCs w:val="20"/>
+              </w:rPr>
+            </w:pPr>
+          </w:p>
+        </w:tc>
+        <w:tc>
+          <w:tcPr>
+            <w:tcW w:w="1559" w:type="dxa"/>
+            <w:shd w:val="clear" w:color="auto" w:fill="DEEAF6" w:themeFill="accent1" w:themeFillTint="33"/>
+          </w:tcPr>
+          <w:p>
+            <w:pPr>
+              <w:rPr>
+                <w:sz w:val="20"/>
+                <w:szCs w:val="20"/>
+              </w:rPr>
+            </w:pPr>
+          </w:p>
+        </w:tc>
+        <w:tc>
+          <w:tcPr>
+            <w:tcW w:w="1134" w:type="dxa"/>
+            <w:shd w:val="clear" w:color="auto" w:fill="DEEAF6" w:themeFill="accent1" w:themeFillTint="33"/>
+          </w:tcPr>
+          <w:p>
+            <w:pPr>
+              <w:rPr>
+                <w:sz w:val="20"/>
+                <w:szCs w:val="20"/>
+              </w:rPr>
+            </w:pPr>
+          </w:p>
+        </w:tc>
+        <w:tc>
+          <w:tcPr>
+            <w:tcW w:w="1127" w:type="dxa"/>
+            <w:shd w:val="clear" w:color="auto" w:fill="DEEAF6" w:themeFill="accent1" w:themeFillTint="33"/>
+          </w:tcPr>
+          <w:p>
+            <w:pPr>
+              <w:rPr>
+                <w:sz w:val="20"/>
+                <w:szCs w:val="20"/>
+              </w:rPr>
+            </w:pPr>
+          </w:p>
+        </w:tc>
+      </w:tr>
+      <w:tr>
+        <w:tc>
+          <w:tcPr>
+            <w:tcW w:w="6799" w:type="dxa"/>
+            <w:gridSpan w:val="2"/>
+            <w:shd w:val="clear" w:color="auto" w:fill="DEEAF6" w:themeFill="accent1" w:themeFillTint="33"/>
+          </w:tcPr>
+          <w:p>
+            <w:pPr>
+              <w:rPr>
+                <w:b/>
+                <w:bCs/>
+                <w:i/>
+                <w:iCs/>
+                <w:sz w:val="20"/>
+                <w:szCs w:val="20"/>
+              </w:rPr>
+            </w:pPr>
+            <w:r>
+              <w:rPr>
+                <w:b/>
+                <w:bCs/>
+                <w:i/>
+                <w:iCs/>
+                <w:sz w:val="20"/>
+                <w:szCs w:val="20"/>
+              </w:rPr>
+              <w:t>Total</w:t>
+            </w:r>
+          </w:p>
+        </w:tc>
+        <w:tc>
+          <w:tcPr>
+            <w:tcW w:w="1134" w:type="dxa"/>
+            <w:shd w:val="clear" w:color="auto" w:fill="DEEAF6" w:themeFill="accent1" w:themeFillTint="33"/>
+          </w:tcPr>
+          <w:p>
+            <w:pPr>
+              <w:rPr>
+                <w:b/>
+                <w:bCs/>
+                <w:i/>
+                <w:iCs/>
+                <w:sz w:val="20"/>
+                <w:szCs w:val="20"/>
+              </w:rPr>
+            </w:pPr>
+            <w:r>
+              <w:rPr>
+                <w:b/>
+                <w:bCs/>
+                <w:i/>
+                <w:iCs/>
+                <w:sz w:val="20"/>
+                <w:szCs w:val="20"/>
+              </w:rPr>
+              <w:t>4,5</w:t>
+            </w:r>
+          </w:p>
+        </w:tc>
+        <w:tc>
+          <w:tcPr>
+            <w:tcW w:w="1127" w:type="dxa"/>
+            <w:shd w:val="clear" w:color="auto" w:fill="DEEAF6" w:themeFill="accent1" w:themeFillTint="33"/>
+          </w:tcPr>
+          <w:p>
+            <w:pPr>
+              <w:rPr>
+                <w:b/>
+                <w:bCs/>
+                <w:i/>
+                <w:iCs/>
+                <w:sz w:val="20"/>
+                <w:szCs w:val="20"/>
+              </w:rPr>
+            </w:pPr>
+            <w:r>
+              <w:rPr>
+                <w:b/>
+                <w:bCs/>
+                <w:i/>
+                <w:iCs/>
+                <w:sz w:val="20"/>
+                <w:szCs w:val="20"/>
+              </w:rPr>
+              <w:t>4,5</w:t>
+            </w:r>
+          </w:p>
+        </w:tc>
+      </w:tr>
+      <w:tr>
+        <w:tc>
+          <w:tcPr>
+            <w:tcW w:w="9060" w:type="dxa"/>
+            <w:gridSpan w:val="4"/>
+            <w:shd w:val="clear" w:color="auto" w:fill="5B9BD5" w:themeFill="accent1"/>
+          </w:tcPr>
+          <w:p>
+            <w:pPr>
+              <w:rPr>
+                <w:b/>
+                <w:bCs/>
+              </w:rPr>
+            </w:pPr>
+            <w:r>
+              <w:rPr>
+                <w:b/>
+                <w:bCs/>
+              </w:rPr>
+              <w:t>Tagesablauf</w:t>
+            </w:r>
+          </w:p>
+        </w:tc>
+      </w:tr>
+      <w:tr>
+        <w:tc>
+          <w:tcPr>
+            <w:tcW w:w="9060" w:type="dxa"/>
+            <w:gridSpan w:val="4"/>
+            <w:shd w:val="clear" w:color="auto" w:fill="DEEAF6" w:themeFill="accent1" w:themeFillTint="33"/>
+          </w:tcPr>
+          <w:p>
+            <w:r>
+              <w:t xml:space="preserve">Diese Woche musste die Aufgabenstellung fertiggestellt werden. Ich habe diese erarbeitet und abgegeben. </w:t>
+            </w:r>
+          </w:p>
+        </w:tc>
+      </w:tr>
+      <w:tr>
+        <w:tc>
+          <w:tcPr>
+            <w:tcW w:w="9060" w:type="dxa"/>
+            <w:gridSpan w:val="4"/>
+            <w:shd w:val="clear" w:color="auto" w:fill="5B9BD5" w:themeFill="accent1"/>
+          </w:tcPr>
+          <w:p>
+            <w:pPr>
+              <w:rPr>
+                <w:b/>
+                <w:bCs/>
+              </w:rPr>
+            </w:pPr>
+            <w:r>
+              <w:rPr>
+                <w:b/>
+                <w:bCs/>
+              </w:rPr>
+              <w:t>Wissensbeschaffung</w:t>
+            </w:r>
+          </w:p>
+        </w:tc>
+      </w:tr>
+      <w:tr>
+        <w:tc>
+          <w:tcPr>
+            <w:tcW w:w="9060" w:type="dxa"/>
+            <w:gridSpan w:val="4"/>
+            <w:shd w:val="clear" w:color="auto" w:fill="DEEAF6" w:themeFill="accent1" w:themeFillTint="33"/>
+          </w:tcPr>
+          <w:p>
+            <w:r>
+              <w:t>Die von der Lehrperson zur Verfügung gestellten Dokumente.</w:t>
+            </w:r>
+          </w:p>
+        </w:tc>
+      </w:tr>
+      <w:tr>
+        <w:tc>
+          <w:tcPr>
+            <w:tcW w:w="9060" w:type="dxa"/>
+            <w:gridSpan w:val="4"/>
+            <w:shd w:val="clear" w:color="auto" w:fill="5B9BD5" w:themeFill="accent1"/>
+          </w:tcPr>
+          <w:p>
+            <w:pPr>
+              <w:rPr>
+                <w:b/>
+                <w:bCs/>
+              </w:rPr>
+            </w:pPr>
+            <w:r>
+              <w:rPr>
+                <w:b/>
+                <w:bCs/>
+              </w:rPr>
+              <w:t>Hilfestellungen</w:t>
+            </w:r>
+          </w:p>
+        </w:tc>
+      </w:tr>
+      <w:tr>
+        <w:tc>
+          <w:tcPr>
+            <w:tcW w:w="9060" w:type="dxa"/>
+            <w:gridSpan w:val="4"/>
+            <w:shd w:val="clear" w:color="auto" w:fill="DEEAF6" w:themeFill="accent1" w:themeFillTint="33"/>
+          </w:tcPr>
+          <w:p>
+            <w:r>
+              <w:t>-</w:t>
+            </w:r>
+          </w:p>
+        </w:tc>
+      </w:tr>
+      <w:tr>
+        <w:tc>
+          <w:tcPr>
+            <w:tcW w:w="9060" w:type="dxa"/>
+            <w:gridSpan w:val="4"/>
+            <w:shd w:val="clear" w:color="auto" w:fill="5B9BD5" w:themeFill="accent1"/>
+          </w:tcPr>
+          <w:p>
+            <w:pPr>
+              <w:rPr>
+                <w:b/>
+                <w:bCs/>
+              </w:rPr>
+            </w:pPr>
+            <w:r>
+              <w:rPr>
+                <w:b/>
+                <w:bCs/>
+              </w:rPr>
+              <w:t>Reflexion</w:t>
+            </w:r>
+          </w:p>
+        </w:tc>
+      </w:tr>
+      <w:tr>
+        <w:tc>
+          <w:tcPr>
+            <w:tcW w:w="9060" w:type="dxa"/>
+            <w:gridSpan w:val="4"/>
+            <w:shd w:val="clear" w:color="auto" w:fill="DEEAF6" w:themeFill="accent1" w:themeFillTint="33"/>
+          </w:tcPr>
+          <w:p>
+            <w:pPr>
+              <w:rPr>
+                <w:b/>
+                <w:bCs/>
+                <w:u w:val="single"/>
+              </w:rPr>
+            </w:pPr>
+            <w:r>
+              <w:rPr>
+                <w:b/>
+                <w:bCs/>
+                <w:u w:val="single"/>
+              </w:rPr>
+              <w:t>Was lief gut?</w:t>
+            </w:r>
+            <w:r>
+              <w:rPr>
+                <w:b/>
+                <w:bCs/>
+                <w:u w:val="single"/>
+              </w:rPr>
+              <w:t xml:space="preserve"> </w:t>
+            </w:r>
+          </w:p>
+          <w:p>
+            <w:r>
+              <w:t>Ich konnte die Aufgabestellung ohne grössere Probleme erarbeiten.</w:t>
+            </w:r>
+          </w:p>
+          <w:p/>
+          <w:p>
+            <w:pPr>
+              <w:rPr>
+                <w:b/>
+                <w:bCs/>
+                <w:u w:val="single"/>
+              </w:rPr>
+            </w:pPr>
+            <w:r>
+              <w:rPr>
+                <w:b/>
+                <w:bCs/>
+                <w:u w:val="single"/>
+              </w:rPr>
+              <w:t>Was lief nicht so gut?</w:t>
+            </w:r>
+            <w:r>
+              <w:rPr>
+                <w:b/>
+                <w:bCs/>
+                <w:u w:val="single"/>
+              </w:rPr>
+              <w:t xml:space="preserve"> </w:t>
+            </w:r>
+          </w:p>
+          <w:p>
+            <w:r>
+              <w:t>Es war etwas schwer einzuschätzen wie gross der Umfang für die Aufgabenstellung sein soll.</w:t>
+            </w:r>
+          </w:p>
+          <w:p/>
+          <w:p>
+            <w:pPr>
+              <w:rPr>
+                <w:b/>
+                <w:bCs/>
+                <w:u w:val="single"/>
+              </w:rPr>
+            </w:pPr>
+            <w:r>
+              <w:rPr>
+                <w:b/>
+                <w:bCs/>
+                <w:u w:val="single"/>
+              </w:rPr>
+              <w:t xml:space="preserve">Meine Erkenntnisse von </w:t>
+            </w:r>
+            <w:proofErr w:type="spellStart"/>
+            <w:r>
+              <w:rPr>
+                <w:b/>
+                <w:bCs/>
+                <w:u w:val="single"/>
+              </w:rPr>
+              <w:t>Heute</w:t>
+            </w:r>
+            <w:proofErr w:type="spellEnd"/>
+            <w:r>
+              <w:rPr>
+                <w:b/>
+                <w:bCs/>
+                <w:u w:val="single"/>
+              </w:rPr>
+              <w:t>?</w:t>
+            </w:r>
+          </w:p>
+          <w:p>
+            <w:r>
+              <w:t>-</w:t>
+            </w:r>
+          </w:p>
+        </w:tc>
+      </w:tr>
+    </w:tbl>
+    <w:p/>
+    <w:p>
+      <w:pPr>
+        <w:pStyle w:val="berschrift2"/>
+      </w:pPr>
+      <w:r>
+        <w:t>Vierte</w:t>
+      </w:r>
+      <w:r>
+        <w:t xml:space="preserve"> Woche: </w:t>
+      </w:r>
+      <w:r>
+        <w:t>33</w:t>
+      </w:r>
+    </w:p>
+    <w:tbl>
+      <w:tblPr>
+        <w:tblStyle w:val="Tabellenraster"/>
+        <w:tblW w:w="0" w:type="auto"/>
+        <w:shd w:val="clear" w:color="auto" w:fill="DEEAF6" w:themeFill="accent1" w:themeFillTint="33"/>
+        <w:tblLook w:val="04A0" w:firstRow="1" w:lastRow="0" w:firstColumn="1" w:lastColumn="0" w:noHBand="0" w:noVBand="1"/>
+      </w:tblPr>
+      <w:tblGrid>
+        <w:gridCol w:w="5240"/>
+        <w:gridCol w:w="1559"/>
+        <w:gridCol w:w="1134"/>
+        <w:gridCol w:w="1127"/>
+      </w:tblGrid>
+      <w:tr>
+        <w:tc>
+          <w:tcPr>
+            <w:tcW w:w="5240" w:type="dxa"/>
+            <w:shd w:val="clear" w:color="auto" w:fill="5B9BD5" w:themeFill="accent1"/>
+          </w:tcPr>
+          <w:p>
+            <w:pPr>
+              <w:rPr>
+                <w:b/>
+                <w:bCs/>
+              </w:rPr>
+            </w:pPr>
+            <w:r>
+              <w:rPr>
+                <w:b/>
+                <w:bCs/>
+              </w:rPr>
+              <w:t>Tätigkeiten</w:t>
+            </w:r>
+          </w:p>
+        </w:tc>
+        <w:tc>
+          <w:tcPr>
+            <w:tcW w:w="1559" w:type="dxa"/>
+            <w:shd w:val="clear" w:color="auto" w:fill="5B9BD5" w:themeFill="accent1"/>
+          </w:tcPr>
+          <w:p>
+            <w:pPr>
+              <w:rPr>
+                <w:b/>
+                <w:bCs/>
+              </w:rPr>
+            </w:pPr>
+            <w:r>
+              <w:rPr>
+                <w:b/>
+                <w:bCs/>
+              </w:rPr>
+              <w:t>Projektphase</w:t>
+            </w:r>
+          </w:p>
+        </w:tc>
+        <w:tc>
+          <w:tcPr>
+            <w:tcW w:w="1134" w:type="dxa"/>
+            <w:shd w:val="clear" w:color="auto" w:fill="5B9BD5" w:themeFill="accent1"/>
+          </w:tcPr>
+          <w:p>
+            <w:pPr>
+              <w:rPr>
+                <w:b/>
+                <w:bCs/>
+              </w:rPr>
+            </w:pPr>
+            <w:r>
+              <w:rPr>
+                <w:b/>
+                <w:bCs/>
+              </w:rPr>
+              <w:t>Zeit SOLL</w:t>
+            </w:r>
+          </w:p>
+        </w:tc>
+        <w:tc>
+          <w:tcPr>
+            <w:tcW w:w="1127" w:type="dxa"/>
+            <w:shd w:val="clear" w:color="auto" w:fill="5B9BD5" w:themeFill="accent1"/>
+          </w:tcPr>
+          <w:p>
+            <w:pPr>
+              <w:rPr>
+                <w:b/>
+                <w:bCs/>
+              </w:rPr>
+            </w:pPr>
+            <w:r>
+              <w:rPr>
+                <w:b/>
+                <w:bCs/>
+              </w:rPr>
+              <w:t>Zeit IST</w:t>
+            </w:r>
+          </w:p>
+        </w:tc>
+      </w:tr>
+      <w:tr>
+        <w:tc>
+          <w:tcPr>
+            <w:tcW w:w="5240" w:type="dxa"/>
+            <w:shd w:val="clear" w:color="auto" w:fill="DEEAF6" w:themeFill="accent1" w:themeFillTint="33"/>
+          </w:tcPr>
+          <w:p>
+            <w:pPr>
+              <w:rPr>
+                <w:sz w:val="20"/>
+                <w:szCs w:val="20"/>
+              </w:rPr>
+            </w:pPr>
+            <w:r>
+              <w:rPr>
+                <w:sz w:val="20"/>
+                <w:szCs w:val="20"/>
+              </w:rPr>
+              <w:t>Erstellung des Git</w:t>
+            </w:r>
+            <w:r>
+              <w:rPr>
+                <w:sz w:val="20"/>
+                <w:szCs w:val="20"/>
+              </w:rPr>
+              <w:t>Hub</w:t>
+            </w:r>
+            <w:r>
+              <w:rPr>
+                <w:sz w:val="20"/>
+                <w:szCs w:val="20"/>
+              </w:rPr>
+              <w:t xml:space="preserve"> Repos</w:t>
+            </w:r>
+            <w:r>
+              <w:rPr>
+                <w:sz w:val="20"/>
+                <w:szCs w:val="20"/>
+              </w:rPr>
+              <w:t>itory</w:t>
+            </w:r>
+          </w:p>
+        </w:tc>
+        <w:tc>
+          <w:tcPr>
+            <w:tcW w:w="1559" w:type="dxa"/>
+            <w:shd w:val="clear" w:color="auto" w:fill="DEEAF6" w:themeFill="accent1" w:themeFillTint="33"/>
+          </w:tcPr>
+          <w:p>
+            <w:pPr>
+              <w:rPr>
+                <w:sz w:val="20"/>
+                <w:szCs w:val="20"/>
+              </w:rPr>
+            </w:pPr>
+            <w:r>
+              <w:rPr>
+                <w:sz w:val="20"/>
+                <w:szCs w:val="20"/>
+              </w:rPr>
+              <w:t>Initialisierung</w:t>
+            </w:r>
+          </w:p>
+        </w:tc>
+        <w:tc>
+          <w:tcPr>
+            <w:tcW w:w="1134" w:type="dxa"/>
+            <w:shd w:val="clear" w:color="auto" w:fill="DEEAF6" w:themeFill="accent1" w:themeFillTint="33"/>
+          </w:tcPr>
+          <w:p>
+            <w:pPr>
+              <w:rPr>
+                <w:sz w:val="20"/>
+                <w:szCs w:val="20"/>
+              </w:rPr>
+            </w:pPr>
+            <w:r>
+              <w:rPr>
+                <w:sz w:val="20"/>
+                <w:szCs w:val="20"/>
+              </w:rPr>
+              <w:t>0,25</w:t>
+            </w:r>
+          </w:p>
+        </w:tc>
+        <w:tc>
+          <w:tcPr>
+            <w:tcW w:w="1127" w:type="dxa"/>
+            <w:shd w:val="clear" w:color="auto" w:fill="DEEAF6" w:themeFill="accent1" w:themeFillTint="33"/>
+          </w:tcPr>
+          <w:p>
+            <w:pPr>
+              <w:rPr>
+                <w:sz w:val="20"/>
+                <w:szCs w:val="20"/>
+              </w:rPr>
+            </w:pPr>
+            <w:r>
+              <w:rPr>
+                <w:sz w:val="20"/>
+                <w:szCs w:val="20"/>
+              </w:rPr>
+              <w:t>0,25</w:t>
+            </w:r>
+          </w:p>
+        </w:tc>
+      </w:tr>
+      <w:tr>
+        <w:tc>
+          <w:tcPr>
+            <w:tcW w:w="5240" w:type="dxa"/>
+            <w:shd w:val="clear" w:color="auto" w:fill="DEEAF6" w:themeFill="accent1" w:themeFillTint="33"/>
+          </w:tcPr>
+          <w:p>
+            <w:pPr>
+              <w:rPr>
+                <w:sz w:val="20"/>
+                <w:szCs w:val="20"/>
+              </w:rPr>
+            </w:pPr>
+            <w:r>
+              <w:rPr>
+                <w:sz w:val="20"/>
+                <w:szCs w:val="20"/>
+              </w:rPr>
+              <w:t xml:space="preserve">Erstellung des IPA Berichtes </w:t>
+            </w:r>
+          </w:p>
+        </w:tc>
+        <w:tc>
+          <w:tcPr>
+            <w:tcW w:w="1559" w:type="dxa"/>
+            <w:shd w:val="clear" w:color="auto" w:fill="DEEAF6" w:themeFill="accent1" w:themeFillTint="33"/>
+          </w:tcPr>
+          <w:p>
+            <w:pPr>
+              <w:rPr>
+                <w:sz w:val="20"/>
+                <w:szCs w:val="20"/>
+              </w:rPr>
+            </w:pPr>
+            <w:r>
+              <w:rPr>
+                <w:sz w:val="20"/>
+                <w:szCs w:val="20"/>
+              </w:rPr>
+              <w:t>Initialisierung</w:t>
+            </w:r>
+          </w:p>
+        </w:tc>
+        <w:tc>
+          <w:tcPr>
+            <w:tcW w:w="1134" w:type="dxa"/>
+            <w:shd w:val="clear" w:color="auto" w:fill="DEEAF6" w:themeFill="accent1" w:themeFillTint="33"/>
+          </w:tcPr>
+          <w:p>
+            <w:pPr>
+              <w:rPr>
+                <w:sz w:val="20"/>
+                <w:szCs w:val="20"/>
+              </w:rPr>
+            </w:pPr>
+            <w:r>
+              <w:rPr>
+                <w:sz w:val="20"/>
+                <w:szCs w:val="20"/>
+              </w:rPr>
+              <w:t>1,25</w:t>
+            </w:r>
+          </w:p>
+        </w:tc>
+        <w:tc>
+          <w:tcPr>
+            <w:tcW w:w="1127" w:type="dxa"/>
+            <w:shd w:val="clear" w:color="auto" w:fill="DEEAF6" w:themeFill="accent1" w:themeFillTint="33"/>
+          </w:tcPr>
+          <w:p>
+            <w:pPr>
+              <w:rPr>
+                <w:sz w:val="20"/>
+                <w:szCs w:val="20"/>
+              </w:rPr>
+            </w:pPr>
+            <w:r>
+              <w:rPr>
+                <w:sz w:val="20"/>
+                <w:szCs w:val="20"/>
+              </w:rPr>
+              <w:t>1,25</w:t>
+            </w:r>
+          </w:p>
+        </w:tc>
+      </w:tr>
+      <w:tr>
+        <w:tc>
+          <w:tcPr>
+            <w:tcW w:w="5240" w:type="dxa"/>
+            <w:shd w:val="clear" w:color="auto" w:fill="DEEAF6" w:themeFill="accent1" w:themeFillTint="33"/>
+          </w:tcPr>
+          <w:p>
+            <w:pPr>
+              <w:rPr>
+                <w:sz w:val="20"/>
+                <w:szCs w:val="20"/>
+              </w:rPr>
+            </w:pPr>
+          </w:p>
+        </w:tc>
+        <w:tc>
+          <w:tcPr>
+            <w:tcW w:w="1559" w:type="dxa"/>
+            <w:shd w:val="clear" w:color="auto" w:fill="DEEAF6" w:themeFill="accent1" w:themeFillTint="33"/>
+          </w:tcPr>
+          <w:p>
+            <w:pPr>
+              <w:rPr>
+                <w:sz w:val="20"/>
+                <w:szCs w:val="20"/>
+              </w:rPr>
+            </w:pPr>
+          </w:p>
+        </w:tc>
+        <w:tc>
+          <w:tcPr>
+            <w:tcW w:w="1134" w:type="dxa"/>
+            <w:shd w:val="clear" w:color="auto" w:fill="DEEAF6" w:themeFill="accent1" w:themeFillTint="33"/>
+          </w:tcPr>
+          <w:p>
+            <w:pPr>
+              <w:rPr>
+                <w:sz w:val="20"/>
+                <w:szCs w:val="20"/>
+              </w:rPr>
+            </w:pPr>
+          </w:p>
+        </w:tc>
+        <w:tc>
+          <w:tcPr>
+            <w:tcW w:w="1127" w:type="dxa"/>
+            <w:shd w:val="clear" w:color="auto" w:fill="DEEAF6" w:themeFill="accent1" w:themeFillTint="33"/>
+          </w:tcPr>
+          <w:p>
+            <w:pPr>
+              <w:rPr>
+                <w:sz w:val="20"/>
+                <w:szCs w:val="20"/>
+              </w:rPr>
+            </w:pPr>
+          </w:p>
+        </w:tc>
+      </w:tr>
+      <w:tr>
+        <w:tc>
+          <w:tcPr>
+            <w:tcW w:w="6799" w:type="dxa"/>
+            <w:gridSpan w:val="2"/>
+            <w:shd w:val="clear" w:color="auto" w:fill="DEEAF6" w:themeFill="accent1" w:themeFillTint="33"/>
+          </w:tcPr>
+          <w:p>
+            <w:pPr>
+              <w:rPr>
+                <w:b/>
+                <w:bCs/>
+                <w:i/>
+                <w:iCs/>
+                <w:sz w:val="20"/>
+                <w:szCs w:val="20"/>
+              </w:rPr>
+            </w:pPr>
+            <w:r>
+              <w:rPr>
+                <w:b/>
+                <w:bCs/>
+                <w:i/>
+                <w:iCs/>
+                <w:sz w:val="20"/>
+                <w:szCs w:val="20"/>
+              </w:rPr>
+              <w:t>Total</w:t>
+            </w:r>
+          </w:p>
+        </w:tc>
+        <w:tc>
+          <w:tcPr>
+            <w:tcW w:w="1134" w:type="dxa"/>
+            <w:shd w:val="clear" w:color="auto" w:fill="DEEAF6" w:themeFill="accent1" w:themeFillTint="33"/>
+          </w:tcPr>
+          <w:p>
+            <w:pPr>
+              <w:rPr>
+                <w:b/>
+                <w:bCs/>
+                <w:i/>
+                <w:iCs/>
+                <w:sz w:val="20"/>
+                <w:szCs w:val="20"/>
+              </w:rPr>
+            </w:pPr>
+            <w:r>
+              <w:rPr>
+                <w:b/>
+                <w:bCs/>
+                <w:i/>
+                <w:iCs/>
+                <w:sz w:val="20"/>
+                <w:szCs w:val="20"/>
+              </w:rPr>
+              <w:t>1,5</w:t>
+            </w:r>
+          </w:p>
+        </w:tc>
+        <w:tc>
+          <w:tcPr>
+            <w:tcW w:w="1127" w:type="dxa"/>
+            <w:shd w:val="clear" w:color="auto" w:fill="DEEAF6" w:themeFill="accent1" w:themeFillTint="33"/>
+          </w:tcPr>
+          <w:p>
+            <w:pPr>
+              <w:rPr>
+                <w:b/>
+                <w:bCs/>
+                <w:i/>
+                <w:iCs/>
+                <w:sz w:val="20"/>
+                <w:szCs w:val="20"/>
+              </w:rPr>
+            </w:pPr>
+            <w:r>
+              <w:rPr>
+                <w:b/>
+                <w:bCs/>
+                <w:i/>
+                <w:iCs/>
+                <w:sz w:val="20"/>
+                <w:szCs w:val="20"/>
+              </w:rPr>
+              <w:t>1,5</w:t>
+            </w:r>
+          </w:p>
+        </w:tc>
+      </w:tr>
+      <w:tr>
+        <w:tc>
+          <w:tcPr>
+            <w:tcW w:w="9060" w:type="dxa"/>
+            <w:gridSpan w:val="4"/>
+            <w:shd w:val="clear" w:color="auto" w:fill="5B9BD5" w:themeFill="accent1"/>
+          </w:tcPr>
+          <w:p>
+            <w:pPr>
+              <w:rPr>
+                <w:b/>
+                <w:bCs/>
+              </w:rPr>
+            </w:pPr>
+            <w:r>
+              <w:rPr>
+                <w:b/>
+                <w:bCs/>
+              </w:rPr>
+              <w:t>Tagesablauf</w:t>
+            </w:r>
+          </w:p>
+        </w:tc>
+      </w:tr>
+      <w:tr>
+        <w:tc>
+          <w:tcPr>
+            <w:tcW w:w="9060" w:type="dxa"/>
+            <w:gridSpan w:val="4"/>
+            <w:shd w:val="clear" w:color="auto" w:fill="DEEAF6" w:themeFill="accent1" w:themeFillTint="33"/>
+          </w:tcPr>
+          <w:p>
+            <w:r>
+              <w:t xml:space="preserve">Zu beginn erstellte ich das GitHub Repository </w:t>
+            </w:r>
+            <w:r>
+              <w:t xml:space="preserve">so dass ich überall auf mein Projekt zugriff habe. </w:t>
+            </w:r>
+          </w:p>
+          <w:p>
+            <w:r>
+              <w:lastRenderedPageBreak/>
+              <w:t xml:space="preserve">Danach begann ich das IPA Berichts Dokument zu erstellen und bereits vorhandene Daten wie die Aufgabenstellung zu ergänzen. </w:t>
+            </w:r>
+          </w:p>
+        </w:tc>
+      </w:tr>
+      <w:tr>
+        <w:tc>
+          <w:tcPr>
+            <w:tcW w:w="9060" w:type="dxa"/>
+            <w:gridSpan w:val="4"/>
+            <w:shd w:val="clear" w:color="auto" w:fill="5B9BD5" w:themeFill="accent1"/>
+          </w:tcPr>
+          <w:p>
+            <w:pPr>
+              <w:rPr>
+                <w:b/>
+                <w:bCs/>
+              </w:rPr>
+            </w:pPr>
+            <w:r>
+              <w:rPr>
+                <w:b/>
+                <w:bCs/>
+              </w:rPr>
+              <w:lastRenderedPageBreak/>
+              <w:t>Wissensbeschaffung</w:t>
+            </w:r>
+          </w:p>
+        </w:tc>
+      </w:tr>
+      <w:tr>
+        <w:tc>
+          <w:tcPr>
+            <w:tcW w:w="9060" w:type="dxa"/>
+            <w:gridSpan w:val="4"/>
+            <w:shd w:val="clear" w:color="auto" w:fill="DEEAF6" w:themeFill="accent1" w:themeFillTint="33"/>
+          </w:tcPr>
+          <w:p>
+            <w:r>
+              <w:t>Die von der Lehrperson zur Verfügung gestellten Dokumente.</w:t>
+            </w:r>
+          </w:p>
+        </w:tc>
+      </w:tr>
+      <w:tr>
+        <w:tc>
+          <w:tcPr>
+            <w:tcW w:w="9060" w:type="dxa"/>
+            <w:gridSpan w:val="4"/>
+            <w:shd w:val="clear" w:color="auto" w:fill="5B9BD5" w:themeFill="accent1"/>
+          </w:tcPr>
+          <w:p>
+            <w:pPr>
+              <w:rPr>
+                <w:b/>
+                <w:bCs/>
+              </w:rPr>
+            </w:pPr>
+            <w:r>
+              <w:rPr>
+                <w:b/>
+                <w:bCs/>
+              </w:rPr>
+              <w:t>Hilfestellungen</w:t>
+            </w:r>
+          </w:p>
+        </w:tc>
+      </w:tr>
+      <w:tr>
+        <w:tc>
+          <w:tcPr>
+            <w:tcW w:w="9060" w:type="dxa"/>
+            <w:gridSpan w:val="4"/>
+            <w:shd w:val="clear" w:color="auto" w:fill="DEEAF6" w:themeFill="accent1" w:themeFillTint="33"/>
+          </w:tcPr>
+          <w:p>
+            <w:r>
+              <w:t>-</w:t>
+            </w:r>
+          </w:p>
+        </w:tc>
+      </w:tr>
+      <w:tr>
+        <w:tc>
+          <w:tcPr>
+            <w:tcW w:w="9060" w:type="dxa"/>
+            <w:gridSpan w:val="4"/>
+            <w:shd w:val="clear" w:color="auto" w:fill="5B9BD5" w:themeFill="accent1"/>
+          </w:tcPr>
+          <w:p>
+            <w:pPr>
+              <w:rPr>
+                <w:b/>
+                <w:bCs/>
+              </w:rPr>
+            </w:pPr>
+            <w:r>
+              <w:rPr>
+                <w:b/>
+                <w:bCs/>
+              </w:rPr>
+              <w:t>Reflexion</w:t>
+            </w:r>
+          </w:p>
+        </w:tc>
+      </w:tr>
+      <w:tr>
+        <w:tc>
+          <w:tcPr>
+            <w:tcW w:w="9060" w:type="dxa"/>
+            <w:gridSpan w:val="4"/>
+            <w:shd w:val="clear" w:color="auto" w:fill="DEEAF6" w:themeFill="accent1" w:themeFillTint="33"/>
+          </w:tcPr>
+          <w:p>
+            <w:pPr>
+              <w:rPr>
+                <w:b/>
+                <w:bCs/>
+                <w:u w:val="single"/>
+              </w:rPr>
+            </w:pPr>
+            <w:r>
+              <w:rPr>
+                <w:b/>
+                <w:bCs/>
+                <w:u w:val="single"/>
+              </w:rPr>
+              <w:t>Was lief gut?</w:t>
+            </w:r>
+            <w:r>
+              <w:rPr>
+                <w:b/>
+                <w:bCs/>
+                <w:u w:val="single"/>
+              </w:rPr>
+              <w:t xml:space="preserve"> </w:t>
+            </w:r>
+          </w:p>
+          <w:p>
+            <w:r>
+              <w:t>Das Erstellen des GitHub Repository verlief ohne Probleme.</w:t>
+            </w:r>
+          </w:p>
+          <w:p/>
+          <w:p>
+            <w:pPr>
+              <w:rPr>
+                <w:b/>
+                <w:bCs/>
+                <w:u w:val="single"/>
+              </w:rPr>
+            </w:pPr>
+            <w:r>
+              <w:rPr>
+                <w:b/>
+                <w:bCs/>
+                <w:u w:val="single"/>
+              </w:rPr>
+              <w:t>Was lief nicht so gut?</w:t>
+            </w:r>
+            <w:r>
+              <w:rPr>
+                <w:b/>
+                <w:bCs/>
+                <w:u w:val="single"/>
+              </w:rPr>
+              <w:t xml:space="preserve"> </w:t>
+            </w:r>
+          </w:p>
+          <w:p>
+            <w:r>
+              <w:t>-</w:t>
+            </w:r>
+          </w:p>
+          <w:p/>
+          <w:p>
+            <w:pPr>
+              <w:rPr>
+                <w:b/>
+                <w:bCs/>
+                <w:u w:val="single"/>
+              </w:rPr>
+            </w:pPr>
+            <w:r>
+              <w:rPr>
+                <w:b/>
+                <w:bCs/>
+                <w:u w:val="single"/>
+              </w:rPr>
+              <w:t xml:space="preserve">Meine Erkenntnisse von </w:t>
+            </w:r>
+            <w:proofErr w:type="spellStart"/>
+            <w:r>
+              <w:rPr>
+                <w:b/>
+                <w:bCs/>
+                <w:u w:val="single"/>
+              </w:rPr>
+              <w:t>Heute</w:t>
+            </w:r>
+            <w:proofErr w:type="spellEnd"/>
+            <w:r>
+              <w:rPr>
+                <w:b/>
+                <w:bCs/>
+                <w:u w:val="single"/>
+              </w:rPr>
+              <w:t>?</w:t>
+            </w:r>
+          </w:p>
+          <w:p>
+            <w:r>
+              <w:t xml:space="preserve">Die Arbeit mit Software wie </w:t>
+            </w:r>
+            <w:proofErr w:type="spellStart"/>
+            <w:r>
+              <w:t>Gitkrak</w:t>
+            </w:r>
+            <w:bookmarkStart w:id="30" w:name="_GoBack"/>
+            <w:bookmarkEnd w:id="30"/>
+            <w:r>
+              <w:t>en</w:t>
+            </w:r>
+            <w:proofErr w:type="spellEnd"/>
+            <w:r>
+              <w:t xml:space="preserve"> erleichtert einem die Arbeit ziemlich.</w:t>
+            </w:r>
+          </w:p>
+        </w:tc>
+      </w:tr>
+    </w:tbl>
     <w:p>
       <w:r>
         <w:br w:type="page"/>
@@ -12484,7 +15124,49 @@
         <w:rPr>
           <w:lang w:val="en-US"/>
         </w:rPr>
-        <w:t>Test Szenarios (für Black, Grey- und Whitebox Methodik)</w:t>
+        <w:t xml:space="preserve">Test </w:t>
+      </w:r>
+      <w:proofErr w:type="spellStart"/>
+      <w:r>
+        <w:rPr>
+          <w:lang w:val="en-US"/>
+        </w:rPr>
+        <w:t>Szenarios</w:t>
+      </w:r>
+      <w:proofErr w:type="spellEnd"/>
+      <w:r>
+        <w:rPr>
+          <w:lang w:val="en-US"/>
+        </w:rPr>
+        <w:t xml:space="preserve"> (</w:t>
+      </w:r>
+      <w:proofErr w:type="spellStart"/>
+      <w:r>
+        <w:rPr>
+          <w:lang w:val="en-US"/>
+        </w:rPr>
+        <w:t>für</w:t>
+      </w:r>
+      <w:proofErr w:type="spellEnd"/>
+      <w:r>
+        <w:rPr>
+          <w:lang w:val="en-US"/>
+        </w:rPr>
+        <w:t xml:space="preserve"> Black, Grey- und Whitebox </w:t>
+      </w:r>
+      <w:proofErr w:type="spellStart"/>
+      <w:r>
+        <w:rPr>
+          <w:lang w:val="en-US"/>
+        </w:rPr>
+        <w:t>Methodik</w:t>
+      </w:r>
+      <w:proofErr w:type="spellEnd"/>
+      <w:r>
+        <w:rPr>
+          <w:lang w:val="en-US"/>
+        </w:rPr>
+        <w:t>)</w:t>
       </w:r>
     </w:p>
     <w:p>
@@ -12512,11 +15194,33 @@
           <w:lang w:val="en-US"/>
         </w:rPr>
       </w:pPr>
+      <w:proofErr w:type="spellStart"/>
       <w:r>
         <w:rPr>
           <w:lang w:val="en-US"/>
         </w:rPr>
-        <w:t>Testvorgehen (z. B Top, Down, Hardestfirst etc.)</w:t>
+        <w:t>Testvorgehen</w:t>
+      </w:r>
+      <w:proofErr w:type="spellEnd"/>
+      <w:r>
+        <w:rPr>
+          <w:lang w:val="en-US"/>
+        </w:rPr>
+        <w:t xml:space="preserve"> (z. B Top, Down, </w:t>
+      </w:r>
+      <w:proofErr w:type="spellStart"/>
+      <w:r>
+        <w:rPr>
+          <w:lang w:val="en-US"/>
+        </w:rPr>
+        <w:t>Hardestfirst</w:t>
+      </w:r>
+      <w:proofErr w:type="spellEnd"/>
+      <w:r>
+        <w:rPr>
+          <w:lang w:val="en-US"/>
+        </w:rPr>
+        <w:t xml:space="preserve"> etc.)</w:t>
       </w:r>
     </w:p>
     <w:p>
@@ -12529,7 +15233,15 @@
         <w:spacing w:after="160" w:line="259" w:lineRule="auto"/>
       </w:pPr>
       <w:r>
-        <w:t>Was passiert bei einem Fehler (Re-Testing)?</w:t>
+        <w:t>Was passiert bei einem Fehler (Re-</w:t>
+      </w:r>
+      <w:proofErr w:type="spellStart"/>
+      <w:r>
+        <w:t>Testing</w:t>
+      </w:r>
+      <w:proofErr w:type="spellEnd"/>
+      <w:r>
+        <w:t>)?</w:t>
       </w:r>
     </w:p>
     <w:p>
@@ -12690,7 +15402,6 @@
       </w:pPr>
       <w:bookmarkStart w:id="65" w:name="_Toc43280764"/>
       <w:r>
-        <w:lastRenderedPageBreak/>
         <w:t>Testfälle</w:t>
       </w:r>
       <w:bookmarkEnd w:id="65"/>
@@ -13207,6 +15918,7 @@
         <w:contextualSpacing w:val="0"/>
       </w:pPr>
       <w:r>
+        <w:lastRenderedPageBreak/>
         <w:t>Ein konzeptionelles Klassendiagramm im Entwurf verlangt ein effektives Klassendiagramm in der Umsetzung mit Beschreibung der Abweichungen.</w:t>
       </w:r>
     </w:p>
@@ -13217,7 +15929,6 @@
       </w:pPr>
       <w:bookmarkStart w:id="68" w:name="_Toc43280767"/>
       <w:r>
-        <w:lastRenderedPageBreak/>
         <w:t>Testprotokoll</w:t>
       </w:r>
       <w:bookmarkEnd w:id="68"/>
@@ -13902,6 +16613,7 @@
                 <w:b/>
                 <w:bCs/>
               </w:rPr>
+              <w:lastRenderedPageBreak/>
               <w:t>Tester</w:t>
             </w:r>
             <w:r>
@@ -18129,7 +20841,7 @@
 </file>
 
 <file path=customXml/itemProps1.xml><?xml version="1.0" encoding="utf-8"?>
-<ds:datastoreItem xmlns:ds="http://schemas.openxmlformats.org/officeDocument/2006/customXml" ds:itemID="{0DAF7AB7-B62F-4FA0-9DF5-842A3CBBE07E}">
+<ds:datastoreItem xmlns:ds="http://schemas.openxmlformats.org/officeDocument/2006/customXml" ds:itemID="{AAE233F2-846F-4510-BCC8-8B69FFF067ED}">
   <ds:schemaRefs>
     <ds:schemaRef ds:uri="http://schemas.openxmlformats.org/officeDocument/2006/bibliography"/>
   </ds:schemaRefs>

</xml_diff>

<commit_message>
Add Zeitplan und erweiterung Dokumentation
</commit_message>
<xml_diff>
--- a/Dokumente/ipa-bericht-Endless-Runner.docx
+++ b/Dokumente/ipa-bericht-Endless-Runner.docx
@@ -95,10 +95,27 @@
         <w:tab/>
       </w:r>
       <w:r>
-        <w:t xml:space="preserve">0.1 </w:t>
-      </w:r>
-      <w:r>
-        <w:t>/ 18. August 2020</w:t>
+        <w:t>V</w:t>
+      </w:r>
+      <w:r>
+        <w:t>0.</w:t>
+      </w:r>
+      <w:proofErr w:type="gramStart"/>
+      <w:r>
+        <w:t>1</w:t>
+      </w:r>
+      <w:r>
+        <w:t xml:space="preserve"> </w:t>
+      </w:r>
+      <w:r>
+        <w:t xml:space="preserve"> </w:t>
+      </w:r>
+      <w:r>
+        <w:t>/</w:t>
+      </w:r>
+      <w:proofErr w:type="gramEnd"/>
+      <w:r>
+        <w:t xml:space="preserve"> 18. August 2020</w:t>
       </w:r>
     </w:p>
     <w:p>
@@ -1701,21 +1718,7 @@
             <w:rStyle w:val="Hyperlink"/>
             <w:noProof/>
           </w:rPr>
-          <w:t>Pha</w:t>
-        </w:r>
-        <w:r>
-          <w:rPr>
-            <w:rStyle w:val="Hyperlink"/>
-            <w:noProof/>
-          </w:rPr>
-          <w:t>s</w:t>
-        </w:r>
-        <w:r>
-          <w:rPr>
-            <w:rStyle w:val="Hyperlink"/>
-            <w:noProof/>
-          </w:rPr>
-          <w:t>en</w:t>
+          <w:t>Phasen</w:t>
         </w:r>
         <w:r>
           <w:rPr>
@@ -7271,12 +7274,6 @@
       </w:r>
     </w:p>
     <w:p>
-      <w:r>
-        <w:lastRenderedPageBreak/>
-        <w:br w:type="page"/>
-      </w:r>
-    </w:p>
-    <w:p>
       <w:pPr>
         <w:pStyle w:val="berschrift3"/>
       </w:pPr>
@@ -7513,6 +7510,9 @@
     </w:p>
     <w:p>
       <w:r>
+        <w:rPr>
+          <w:noProof/>
+        </w:rPr>
         <w:drawing>
           <wp:inline distT="0" distB="0" distL="0" distR="0" wp14:anchorId="55B23474" wp14:editId="744EAA7B">
             <wp:extent cx="5759450" cy="1965325"/>
@@ -8444,7 +8444,7 @@
               </wp:anchor>
             </w:drawing>
           </mc:Choice>
-          <mc:Fallback xmlns:w16="http://schemas.microsoft.com/office/word/2018/wordml" xmlns:w16cex="http://schemas.microsoft.com/office/word/2018/wordml/cex">
+          <mc:Fallback xmlns:w16cex="http://schemas.microsoft.com/office/word/2018/wordml/cex" xmlns:w16="http://schemas.microsoft.com/office/word/2018/wordml">
             <w:pict>
               <v:shape w14:anchorId="054893F6" id="Gerade Verbindung 26" o:spid="_x0000_s1026" type="#_x0000_t32" style="position:absolute;margin-left:185.55pt;margin-top:6.2pt;width:17.7pt;height:0;z-index:251663360;visibility:visible;mso-wrap-style:square;mso-wrap-distance-left:9pt;mso-wrap-distance-top:0;mso-wrap-distance-right:9pt;mso-wrap-distance-bottom:0;mso-position-horizontal:absolute;mso-position-horizontal-relative:text;mso-position-vertical:absolute;mso-position-vertical-relative:text" o:gfxdata="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" strokeweight=".70561mm">
                 <v:shadow on="t" color="black" opacity="24903f" origin="-.5,-.5" offset="0,.55547mm"/>
@@ -9168,16 +9168,232 @@
       <w:bookmarkEnd w:id="23"/>
     </w:p>
     <w:p>
-      <w:r>
-        <w:t>Beschreibung des Arbeitsplatzes</w:t>
-      </w:r>
-      <w:r>
-        <w:t xml:space="preserve"> – Geräte, Anwendungen, etc.</w:t>
+      <w:pPr>
+        <w:rPr>
+          <w:rFonts w:ascii="Arial" w:hAnsi="Arial" w:cs="Arial"/>
+        </w:rPr>
+      </w:pPr>
+      <w:r>
+        <w:rPr>
+          <w:rFonts w:ascii="Arial" w:hAnsi="Arial" w:cs="Arial"/>
+        </w:rPr>
+        <w:t>Für das Projekt benutze ich mein persönliches Notebook mit folgender für mich relevanten Software:</w:t>
+      </w:r>
+    </w:p>
+    <w:p>
+      <w:pPr>
+        <w:pStyle w:val="Listenabsatz"/>
+        <w:numPr>
+          <w:ilvl w:val="0"/>
+          <w:numId w:val="18"/>
+        </w:numPr>
+        <w:rPr>
+          <w:rFonts w:ascii="Arial" w:hAnsi="Arial" w:cs="Arial"/>
+        </w:rPr>
+      </w:pPr>
+      <w:r>
+        <w:rPr>
+          <w:rFonts w:ascii="Arial" w:hAnsi="Arial" w:cs="Arial"/>
+        </w:rPr>
+        <w:t>Visual Studio 2019</w:t>
+      </w:r>
+    </w:p>
+    <w:p>
+      <w:pPr>
+        <w:pStyle w:val="Listenabsatz"/>
+        <w:numPr>
+          <w:ilvl w:val="0"/>
+          <w:numId w:val="18"/>
+        </w:numPr>
+        <w:rPr>
+          <w:rFonts w:ascii="Arial" w:hAnsi="Arial" w:cs="Arial"/>
+        </w:rPr>
+      </w:pPr>
+      <w:r>
+        <w:rPr>
+          <w:rFonts w:ascii="Arial" w:hAnsi="Arial" w:cs="Arial"/>
+        </w:rPr>
+        <w:t xml:space="preserve">Office 365 Desktop </w:t>
+      </w:r>
+    </w:p>
+    <w:p>
+      <w:pPr>
+        <w:pStyle w:val="Listenabsatz"/>
+        <w:numPr>
+          <w:ilvl w:val="0"/>
+          <w:numId w:val="18"/>
+        </w:numPr>
+        <w:rPr>
+          <w:rFonts w:ascii="Arial" w:hAnsi="Arial" w:cs="Arial"/>
+        </w:rPr>
+      </w:pPr>
+      <w:proofErr w:type="spellStart"/>
+      <w:r>
+        <w:rPr>
+          <w:rFonts w:ascii="Arial" w:hAnsi="Arial" w:cs="Arial"/>
+        </w:rPr>
+        <w:t>MySQLWorkbench</w:t>
+      </w:r>
+      <w:proofErr w:type="spellEnd"/>
+    </w:p>
+    <w:p>
+      <w:pPr>
+        <w:pStyle w:val="Listenabsatz"/>
+        <w:numPr>
+          <w:ilvl w:val="0"/>
+          <w:numId w:val="18"/>
+        </w:numPr>
+        <w:rPr>
+          <w:rFonts w:ascii="Arial" w:hAnsi="Arial" w:cs="Arial"/>
+        </w:rPr>
+      </w:pPr>
+      <w:proofErr w:type="spellStart"/>
+      <w:r>
+        <w:rPr>
+          <w:rFonts w:ascii="Arial" w:hAnsi="Arial" w:cs="Arial"/>
+        </w:rPr>
+        <w:t>GitKraken</w:t>
+      </w:r>
+      <w:proofErr w:type="spellEnd"/>
+    </w:p>
+    <w:p>
+      <w:pPr>
+        <w:rPr>
+          <w:rFonts w:ascii="Arial" w:hAnsi="Arial" w:cs="Arial"/>
+        </w:rPr>
+      </w:pPr>
+    </w:p>
+    <w:p>
+      <w:pPr>
+        <w:rPr>
+          <w:rFonts w:ascii="Arial" w:hAnsi="Arial" w:cs="Arial"/>
+        </w:rPr>
+      </w:pPr>
+      <w:r>
+        <w:rPr>
+          <w:rFonts w:ascii="Arial" w:hAnsi="Arial" w:cs="Arial"/>
+        </w:rPr>
+        <w:t xml:space="preserve">Das Notebook </w:t>
+      </w:r>
+      <w:r>
+        <w:rPr>
+          <w:rFonts w:ascii="Arial" w:hAnsi="Arial" w:cs="Arial"/>
+        </w:rPr>
+        <w:t xml:space="preserve">hat 16 </w:t>
+      </w:r>
+      <w:r>
+        <w:rPr>
+          <w:rFonts w:ascii="Arial" w:hAnsi="Arial" w:cs="Arial"/>
+        </w:rPr>
+        <w:t>GB</w:t>
+      </w:r>
+      <w:r>
+        <w:rPr>
+          <w:rFonts w:ascii="Arial" w:hAnsi="Arial" w:cs="Arial"/>
+        </w:rPr>
+        <w:t xml:space="preserve"> Arbeitsspeicher und einen Intel Core i7 der Zehnten Generation.</w:t>
       </w:r>
     </w:p>
     <w:p/>
     <w:p>
       <w:pPr>
+        <w:keepNext/>
+      </w:pPr>
+      <w:r>
+        <w:rPr>
+          <w:noProof/>
+        </w:rPr>
+        <w:drawing>
+          <wp:inline distT="0" distB="0" distL="0" distR="0" wp14:anchorId="696C4458" wp14:editId="37D4A475">
+            <wp:extent cx="3039035" cy="2019099"/>
+            <wp:effectExtent l="0" t="0" r="0" b="635"/>
+            <wp:docPr id="12" name="Grafik 12" descr="HP Spectre x360 – 13-aw0710nz (13.30&quot;, 4K, Intel Core i7-1065G7, 16GB, 1000GB, SSD)"/>
+            <wp:cNvGraphicFramePr>
+              <a:graphicFrameLocks xmlns:a="http://schemas.openxmlformats.org/drawingml/2006/main" noChangeAspect="1"/>
+            </wp:cNvGraphicFramePr>
+            <a:graphic xmlns:a="http://schemas.openxmlformats.org/drawingml/2006/main">
+              <a:graphicData uri="http://schemas.openxmlformats.org/drawingml/2006/picture">
+                <pic:pic xmlns:pic="http://schemas.openxmlformats.org/drawingml/2006/picture">
+                  <pic:nvPicPr>
+                    <pic:cNvPr id="0" name="Picture 11" descr="HP Spectre x360 – 13-aw0710nz (13.30&quot;, 4K, Intel Core i7-1065G7, 16GB, 1000GB, SSD)"/>
+                    <pic:cNvPicPr>
+                      <a:picLocks noChangeAspect="1" noChangeArrowheads="1"/>
+                    </pic:cNvPicPr>
+                  </pic:nvPicPr>
+                  <pic:blipFill>
+                    <a:blip r:embed="rId9" cstate="print">
+                      <a:extLst>
+                        <a:ext uri="{28A0092B-C50C-407E-A947-70E740481C1C}">
+                          <a14:useLocalDpi xmlns:a14="http://schemas.microsoft.com/office/drawing/2010/main" val="0"/>
+                        </a:ext>
+                      </a:extLst>
+                    </a:blip>
+                    <a:srcRect/>
+                    <a:stretch>
+                      <a:fillRect/>
+                    </a:stretch>
+                  </pic:blipFill>
+                  <pic:spPr bwMode="auto">
+                    <a:xfrm>
+                      <a:off x="0" y="0"/>
+                      <a:ext cx="3064372" cy="2035933"/>
+                    </a:xfrm>
+                    <a:prstGeom prst="rect">
+                      <a:avLst/>
+                    </a:prstGeom>
+                    <a:noFill/>
+                    <a:ln>
+                      <a:noFill/>
+                    </a:ln>
+                  </pic:spPr>
+                </pic:pic>
+              </a:graphicData>
+            </a:graphic>
+          </wp:inline>
+        </w:drawing>
+      </w:r>
+    </w:p>
+    <w:p>
+      <w:pPr>
+        <w:pStyle w:val="Beschriftung"/>
+        <w:rPr>
+          <w:noProof/>
+        </w:rPr>
+      </w:pPr>
+      <w:r>
+        <w:t xml:space="preserve">Abbildung </w:t>
+      </w:r>
+      <w:r>
+        <w:fldChar w:fldCharType="begin"/>
+      </w:r>
+      <w:r>
+        <w:instrText xml:space="preserve"> SEQ Abbildung \* ARABIC </w:instrText>
+      </w:r>
+      <w:r>
+        <w:fldChar w:fldCharType="separate"/>
+      </w:r>
+      <w:r>
+        <w:rPr>
+          <w:noProof/>
+        </w:rPr>
+        <w:t>1</w:t>
+      </w:r>
+      <w:r>
+        <w:fldChar w:fldCharType="end"/>
+      </w:r>
+      <w:r>
+        <w:t xml:space="preserve"> Arbeitsgerät (HP Spectre x360</w:t>
+      </w:r>
+      <w:r>
+        <w:rPr>
+          <w:noProof/>
+        </w:rPr>
+        <w:t>)</w:t>
+      </w:r>
+    </w:p>
+    <w:p/>
+    <w:p>
+      <w:pPr>
         <w:pStyle w:val="berschrift2"/>
       </w:pPr>
       <w:bookmarkStart w:id="24" w:name="_Toc43280738"/>
@@ -9188,7 +9404,57 @@
     </w:p>
     <w:p>
       <w:r>
-        <w:t>Sicherung der IPA-Dokumentation und der anderen Ergebnisse. Versionierung.</w:t>
+        <w:t xml:space="preserve">Die Daten werden am Ende jedes Arbeitstages in ein GitHub Repository gepusht. So sind alle Daten jederzeit in verschiedenen Versionen verfügbar. </w:t>
+      </w:r>
+      <w:r>
+        <w:t xml:space="preserve">Dazu verwende ich die Software </w:t>
+      </w:r>
+      <w:proofErr w:type="spellStart"/>
+      <w:r>
+        <w:t>GitKraken</w:t>
+      </w:r>
+      <w:proofErr w:type="spellEnd"/>
+      <w:r>
+        <w:t xml:space="preserve">. Diese erleichtert mir es die Daten in mein GitHub Repository zu pushen oder Daten wieder zu pullen. </w:t>
+      </w:r>
+    </w:p>
+    <w:p>
+      <w:r>
+        <w:drawing>
+          <wp:inline distT="0" distB="0" distL="0" distR="0" wp14:anchorId="361A70D9" wp14:editId="6ABFE8F5">
+            <wp:extent cx="5759450" cy="1085850"/>
+            <wp:effectExtent l="0" t="0" r="0" b="0"/>
+            <wp:docPr id="13" name="Grafik 13"/>
+            <wp:cNvGraphicFramePr>
+              <a:graphicFrameLocks xmlns:a="http://schemas.openxmlformats.org/drawingml/2006/main" noChangeAspect="1"/>
+            </wp:cNvGraphicFramePr>
+            <a:graphic xmlns:a="http://schemas.openxmlformats.org/drawingml/2006/main">
+              <a:graphicData uri="http://schemas.openxmlformats.org/drawingml/2006/picture">
+                <pic:pic xmlns:pic="http://schemas.openxmlformats.org/drawingml/2006/picture">
+                  <pic:nvPicPr>
+                    <pic:cNvPr id="1" name=""/>
+                    <pic:cNvPicPr/>
+                  </pic:nvPicPr>
+                  <pic:blipFill>
+                    <a:blip r:embed="rId10"/>
+                    <a:stretch>
+                      <a:fillRect/>
+                    </a:stretch>
+                  </pic:blipFill>
+                  <pic:spPr>
+                    <a:xfrm>
+                      <a:off x="0" y="0"/>
+                      <a:ext cx="5759450" cy="1085850"/>
+                    </a:xfrm>
+                    <a:prstGeom prst="rect">
+                      <a:avLst/>
+                    </a:prstGeom>
+                  </pic:spPr>
+                </pic:pic>
+              </a:graphicData>
+            </a:graphic>
+          </wp:inline>
+        </w:drawing>
       </w:r>
     </w:p>
     <w:p/>
@@ -9198,13 +9464,65 @@
       </w:pPr>
       <w:bookmarkStart w:id="25" w:name="_Toc43280739"/>
       <w:r>
+        <w:lastRenderedPageBreak/>
         <w:t>Wiederherstellung</w:t>
       </w:r>
       <w:bookmarkEnd w:id="25"/>
     </w:p>
     <w:p>
       <w:r>
-        <w:t>Wiederherstellung verlorener Daten/Versionen.</w:t>
+        <w:t xml:space="preserve">Die Daten können jederzeit aus dem GitHub Repository widerhergestellt werden. </w:t>
+      </w:r>
+      <w:r>
+        <w:t xml:space="preserve">Die Software </w:t>
+      </w:r>
+      <w:proofErr w:type="spellStart"/>
+      <w:r>
+        <w:t>GitKraken</w:t>
+      </w:r>
+      <w:proofErr w:type="spellEnd"/>
+      <w:r>
+        <w:t xml:space="preserve"> erleichtert diesen Vorgang deutlich.</w:t>
+      </w:r>
+      <w:r>
+        <w:t xml:space="preserve"> </w:t>
+      </w:r>
+      <w:r>
+        <w:drawing>
+          <wp:inline distT="0" distB="0" distL="0" distR="0" wp14:anchorId="4BECA82B" wp14:editId="0A115787">
+            <wp:extent cx="5759450" cy="2967355"/>
+            <wp:effectExtent l="0" t="0" r="0" b="4445"/>
+            <wp:docPr id="14" name="Grafik 14"/>
+            <wp:cNvGraphicFramePr>
+              <a:graphicFrameLocks xmlns:a="http://schemas.openxmlformats.org/drawingml/2006/main" noChangeAspect="1"/>
+            </wp:cNvGraphicFramePr>
+            <a:graphic xmlns:a="http://schemas.openxmlformats.org/drawingml/2006/main">
+              <a:graphicData uri="http://schemas.openxmlformats.org/drawingml/2006/picture">
+                <pic:pic xmlns:pic="http://schemas.openxmlformats.org/drawingml/2006/picture">
+                  <pic:nvPicPr>
+                    <pic:cNvPr id="1" name=""/>
+                    <pic:cNvPicPr/>
+                  </pic:nvPicPr>
+                  <pic:blipFill>
+                    <a:blip r:embed="rId11"/>
+                    <a:stretch>
+                      <a:fillRect/>
+                    </a:stretch>
+                  </pic:blipFill>
+                  <pic:spPr>
+                    <a:xfrm>
+                      <a:off x="0" y="0"/>
+                      <a:ext cx="5759450" cy="2967355"/>
+                    </a:xfrm>
+                    <a:prstGeom prst="rect">
+                      <a:avLst/>
+                    </a:prstGeom>
+                  </pic:spPr>
+                </pic:pic>
+              </a:graphicData>
+            </a:graphic>
+          </wp:inline>
+        </w:drawing>
       </w:r>
     </w:p>
     <w:p/>
@@ -12573,13 +12891,7 @@
         <w:pStyle w:val="berschrift2"/>
       </w:pPr>
       <w:r>
-        <w:t>Sechste</w:t>
-      </w:r>
-      <w:r>
-        <w:t xml:space="preserve"> Woche: KW3</w:t>
-      </w:r>
-      <w:r>
-        <w:t>5</w:t>
+        <w:t>Sechste Woche: KW35</w:t>
       </w:r>
     </w:p>
     <w:tbl>
@@ -12948,19 +13260,7 @@
           </w:tcPr>
           <w:p>
             <w:r>
-              <w:t xml:space="preserve">Diese Woche habe ich </w:t>
-            </w:r>
-            <w:r>
-              <w:t>die letzten Wochen</w:t>
-            </w:r>
-            <w:r>
-              <w:t xml:space="preserve"> im Journal</w:t>
-            </w:r>
-            <w:r>
-              <w:t xml:space="preserve"> aufgearbeitet</w:t>
-            </w:r>
-            <w:r>
-              <w:t>.</w:t>
+              <w:t>Diese Woche habe ich die letzten Wochen im Journal aufgearbeitet.</w:t>
             </w:r>
           </w:p>
         </w:tc>
@@ -13100,13 +13400,7 @@
           <w:p>
             <w:r>
               <w:lastRenderedPageBreak/>
-              <w:t xml:space="preserve">Ich konnte die </w:t>
-            </w:r>
-            <w:r>
-              <w:t>letzten</w:t>
-            </w:r>
-            <w:r>
-              <w:t xml:space="preserve"> Wochen ohne Probleme nachführen.</w:t>
+              <w:t>Ich konnte die letzten Wochen ohne Probleme nachführen.</w:t>
             </w:r>
           </w:p>
           <w:p/>
@@ -13189,13 +13483,7 @@
         <w:pStyle w:val="berschrift2"/>
       </w:pPr>
       <w:r>
-        <w:t>Siebte</w:t>
-      </w:r>
-      <w:r>
-        <w:t xml:space="preserve"> Woche: KW3</w:t>
-      </w:r>
-      <w:r>
-        <w:t>6</w:t>
+        <w:t>Siebte Woche: KW36</w:t>
       </w:r>
     </w:p>
     <w:tbl>
@@ -13813,16 +14101,643 @@
         </w:tc>
       </w:tr>
     </w:tbl>
-    <w:p>
-      <w:r>
+    <w:p/>
+    <w:p>
+      <w:pPr>
+        <w:pStyle w:val="berschrift2"/>
+      </w:pPr>
+      <w:r>
+        <w:t>Achte</w:t>
+      </w:r>
+      <w:r>
+        <w:t xml:space="preserve"> Woche: KW3</w:t>
+      </w:r>
+      <w:r>
+        <w:t>7</w:t>
+      </w:r>
+    </w:p>
+    <w:tbl>
+      <w:tblPr>
+        <w:tblStyle w:val="Tabellenraster"/>
+        <w:tblW w:w="0" w:type="auto"/>
+        <w:shd w:val="clear" w:color="auto" w:fill="DEEAF6" w:themeFill="accent1" w:themeFillTint="33"/>
+        <w:tblLook w:val="04A0" w:firstRow="1" w:lastRow="0" w:firstColumn="1" w:lastColumn="0" w:noHBand="0" w:noVBand="1"/>
+      </w:tblPr>
+      <w:tblGrid>
+        <w:gridCol w:w="5240"/>
+        <w:gridCol w:w="1559"/>
+        <w:gridCol w:w="1134"/>
+        <w:gridCol w:w="1127"/>
+      </w:tblGrid>
+      <w:tr>
+        <w:tc>
+          <w:tcPr>
+            <w:tcW w:w="5240" w:type="dxa"/>
+            <w:shd w:val="clear" w:color="auto" w:fill="5B9BD5" w:themeFill="accent1"/>
+          </w:tcPr>
+          <w:p>
+            <w:pPr>
+              <w:rPr>
+                <w:b/>
+                <w:bCs/>
+              </w:rPr>
+            </w:pPr>
+            <w:r>
+              <w:rPr>
+                <w:b/>
+                <w:bCs/>
+              </w:rPr>
+              <w:t>Tätigkeiten</w:t>
+            </w:r>
+          </w:p>
+        </w:tc>
+        <w:tc>
+          <w:tcPr>
+            <w:tcW w:w="1559" w:type="dxa"/>
+            <w:shd w:val="clear" w:color="auto" w:fill="5B9BD5" w:themeFill="accent1"/>
+          </w:tcPr>
+          <w:p>
+            <w:pPr>
+              <w:rPr>
+                <w:b/>
+                <w:bCs/>
+              </w:rPr>
+            </w:pPr>
+            <w:r>
+              <w:rPr>
+                <w:b/>
+                <w:bCs/>
+              </w:rPr>
+              <w:t>Projektphase</w:t>
+            </w:r>
+          </w:p>
+        </w:tc>
+        <w:tc>
+          <w:tcPr>
+            <w:tcW w:w="1134" w:type="dxa"/>
+            <w:shd w:val="clear" w:color="auto" w:fill="5B9BD5" w:themeFill="accent1"/>
+          </w:tcPr>
+          <w:p>
+            <w:pPr>
+              <w:rPr>
+                <w:b/>
+                <w:bCs/>
+              </w:rPr>
+            </w:pPr>
+            <w:r>
+              <w:rPr>
+                <w:b/>
+                <w:bCs/>
+              </w:rPr>
+              <w:t>Zeit SOLL</w:t>
+            </w:r>
+          </w:p>
+        </w:tc>
+        <w:tc>
+          <w:tcPr>
+            <w:tcW w:w="1127" w:type="dxa"/>
+            <w:shd w:val="clear" w:color="auto" w:fill="5B9BD5" w:themeFill="accent1"/>
+          </w:tcPr>
+          <w:p>
+            <w:pPr>
+              <w:rPr>
+                <w:b/>
+                <w:bCs/>
+              </w:rPr>
+            </w:pPr>
+            <w:r>
+              <w:rPr>
+                <w:b/>
+                <w:bCs/>
+              </w:rPr>
+              <w:t>Zeit IST</w:t>
+            </w:r>
+          </w:p>
+        </w:tc>
+      </w:tr>
+      <w:tr>
+        <w:tc>
+          <w:tcPr>
+            <w:tcW w:w="5240" w:type="dxa"/>
+            <w:shd w:val="clear" w:color="auto" w:fill="DEEAF6" w:themeFill="accent1" w:themeFillTint="33"/>
+          </w:tcPr>
+          <w:p>
+            <w:pPr>
+              <w:rPr>
+                <w:sz w:val="20"/>
+                <w:szCs w:val="20"/>
+              </w:rPr>
+            </w:pPr>
+            <w:r>
+              <w:rPr>
+                <w:sz w:val="20"/>
+                <w:szCs w:val="20"/>
+              </w:rPr>
+              <w:t>Organisation der IPA</w:t>
+            </w:r>
+          </w:p>
+        </w:tc>
+        <w:tc>
+          <w:tcPr>
+            <w:tcW w:w="1559" w:type="dxa"/>
+            <w:shd w:val="clear" w:color="auto" w:fill="DEEAF6" w:themeFill="accent1" w:themeFillTint="33"/>
+          </w:tcPr>
+          <w:p>
+            <w:pPr>
+              <w:rPr>
+                <w:sz w:val="20"/>
+                <w:szCs w:val="20"/>
+              </w:rPr>
+            </w:pPr>
+            <w:r>
+              <w:rPr>
+                <w:sz w:val="20"/>
+                <w:szCs w:val="20"/>
+              </w:rPr>
+              <w:t>Initialisierung</w:t>
+            </w:r>
+          </w:p>
+        </w:tc>
+        <w:tc>
+          <w:tcPr>
+            <w:tcW w:w="1134" w:type="dxa"/>
+            <w:shd w:val="clear" w:color="auto" w:fill="DEEAF6" w:themeFill="accent1" w:themeFillTint="33"/>
+          </w:tcPr>
+          <w:p>
+            <w:pPr>
+              <w:rPr>
+                <w:sz w:val="20"/>
+                <w:szCs w:val="20"/>
+              </w:rPr>
+            </w:pPr>
+            <w:r>
+              <w:rPr>
+                <w:sz w:val="20"/>
+                <w:szCs w:val="20"/>
+              </w:rPr>
+              <w:t>1</w:t>
+            </w:r>
+          </w:p>
+        </w:tc>
+        <w:tc>
+          <w:tcPr>
+            <w:tcW w:w="1127" w:type="dxa"/>
+            <w:shd w:val="clear" w:color="auto" w:fill="DEEAF6" w:themeFill="accent1" w:themeFillTint="33"/>
+          </w:tcPr>
+          <w:p>
+            <w:pPr>
+              <w:rPr>
+                <w:sz w:val="20"/>
+                <w:szCs w:val="20"/>
+              </w:rPr>
+            </w:pPr>
+            <w:r>
+              <w:rPr>
+                <w:sz w:val="20"/>
+                <w:szCs w:val="20"/>
+              </w:rPr>
+              <w:t>1</w:t>
+            </w:r>
+          </w:p>
+        </w:tc>
+      </w:tr>
+      <w:tr>
+        <w:tc>
+          <w:tcPr>
+            <w:tcW w:w="5240" w:type="dxa"/>
+            <w:shd w:val="clear" w:color="auto" w:fill="DEEAF6" w:themeFill="accent1" w:themeFillTint="33"/>
+          </w:tcPr>
+          <w:p>
+            <w:pPr>
+              <w:rPr>
+                <w:sz w:val="20"/>
+                <w:szCs w:val="20"/>
+              </w:rPr>
+            </w:pPr>
+            <w:r>
+              <w:rPr>
+                <w:sz w:val="20"/>
+                <w:szCs w:val="20"/>
+              </w:rPr>
+              <w:t>Informieren Hermes</w:t>
+            </w:r>
+          </w:p>
+        </w:tc>
+        <w:tc>
+          <w:tcPr>
+            <w:tcW w:w="1559" w:type="dxa"/>
+            <w:shd w:val="clear" w:color="auto" w:fill="DEEAF6" w:themeFill="accent1" w:themeFillTint="33"/>
+          </w:tcPr>
+          <w:p>
+            <w:pPr>
+              <w:rPr>
+                <w:sz w:val="20"/>
+                <w:szCs w:val="20"/>
+              </w:rPr>
+            </w:pPr>
+            <w:r>
+              <w:rPr>
+                <w:sz w:val="20"/>
+                <w:szCs w:val="20"/>
+              </w:rPr>
+              <w:t>Initialisierung</w:t>
+            </w:r>
+          </w:p>
+        </w:tc>
+        <w:tc>
+          <w:tcPr>
+            <w:tcW w:w="1134" w:type="dxa"/>
+            <w:shd w:val="clear" w:color="auto" w:fill="DEEAF6" w:themeFill="accent1" w:themeFillTint="33"/>
+          </w:tcPr>
+          <w:p>
+            <w:pPr>
+              <w:rPr>
+                <w:sz w:val="20"/>
+                <w:szCs w:val="20"/>
+              </w:rPr>
+            </w:pPr>
+            <w:r>
+              <w:rPr>
+                <w:sz w:val="20"/>
+                <w:szCs w:val="20"/>
+              </w:rPr>
+              <w:t>0,5</w:t>
+            </w:r>
+          </w:p>
+        </w:tc>
+        <w:tc>
+          <w:tcPr>
+            <w:tcW w:w="1127" w:type="dxa"/>
+            <w:shd w:val="clear" w:color="auto" w:fill="DEEAF6" w:themeFill="accent1" w:themeFillTint="33"/>
+          </w:tcPr>
+          <w:p>
+            <w:pPr>
+              <w:rPr>
+                <w:sz w:val="20"/>
+                <w:szCs w:val="20"/>
+              </w:rPr>
+            </w:pPr>
+            <w:r>
+              <w:rPr>
+                <w:sz w:val="20"/>
+                <w:szCs w:val="20"/>
+              </w:rPr>
+              <w:t>0,5</w:t>
+            </w:r>
+          </w:p>
+        </w:tc>
+      </w:tr>
+      <w:tr>
+        <w:tc>
+          <w:tcPr>
+            <w:tcW w:w="6799" w:type="dxa"/>
+            <w:gridSpan w:val="2"/>
+            <w:shd w:val="clear" w:color="auto" w:fill="DEEAF6" w:themeFill="accent1" w:themeFillTint="33"/>
+          </w:tcPr>
+          <w:p>
+            <w:pPr>
+              <w:rPr>
+                <w:b/>
+                <w:bCs/>
+                <w:i/>
+                <w:iCs/>
+                <w:sz w:val="20"/>
+                <w:szCs w:val="20"/>
+              </w:rPr>
+            </w:pPr>
+            <w:r>
+              <w:rPr>
+                <w:b/>
+                <w:bCs/>
+                <w:i/>
+                <w:iCs/>
+                <w:sz w:val="20"/>
+                <w:szCs w:val="20"/>
+              </w:rPr>
+              <w:t>Total</w:t>
+            </w:r>
+          </w:p>
+        </w:tc>
+        <w:tc>
+          <w:tcPr>
+            <w:tcW w:w="1134" w:type="dxa"/>
+            <w:shd w:val="clear" w:color="auto" w:fill="DEEAF6" w:themeFill="accent1" w:themeFillTint="33"/>
+          </w:tcPr>
+          <w:p>
+            <w:pPr>
+              <w:rPr>
+                <w:b/>
+                <w:bCs/>
+                <w:i/>
+                <w:iCs/>
+                <w:sz w:val="20"/>
+                <w:szCs w:val="20"/>
+              </w:rPr>
+            </w:pPr>
+            <w:r>
+              <w:rPr>
+                <w:b/>
+                <w:bCs/>
+                <w:i/>
+                <w:iCs/>
+                <w:sz w:val="20"/>
+                <w:szCs w:val="20"/>
+              </w:rPr>
+              <w:t>1,5</w:t>
+            </w:r>
+          </w:p>
+        </w:tc>
+        <w:tc>
+          <w:tcPr>
+            <w:tcW w:w="1127" w:type="dxa"/>
+            <w:shd w:val="clear" w:color="auto" w:fill="DEEAF6" w:themeFill="accent1" w:themeFillTint="33"/>
+          </w:tcPr>
+          <w:p>
+            <w:pPr>
+              <w:rPr>
+                <w:b/>
+                <w:bCs/>
+                <w:i/>
+                <w:iCs/>
+                <w:sz w:val="20"/>
+                <w:szCs w:val="20"/>
+              </w:rPr>
+            </w:pPr>
+            <w:r>
+              <w:rPr>
+                <w:b/>
+                <w:bCs/>
+                <w:i/>
+                <w:iCs/>
+                <w:sz w:val="20"/>
+                <w:szCs w:val="20"/>
+              </w:rPr>
+              <w:t>1,5</w:t>
+            </w:r>
+          </w:p>
+        </w:tc>
+      </w:tr>
+      <w:tr>
+        <w:tc>
+          <w:tcPr>
+            <w:tcW w:w="9060" w:type="dxa"/>
+            <w:gridSpan w:val="4"/>
+            <w:shd w:val="clear" w:color="auto" w:fill="5B9BD5" w:themeFill="accent1"/>
+          </w:tcPr>
+          <w:p>
+            <w:pPr>
+              <w:rPr>
+                <w:b/>
+                <w:bCs/>
+              </w:rPr>
+            </w:pPr>
+            <w:r>
+              <w:rPr>
+                <w:b/>
+                <w:bCs/>
+              </w:rPr>
+              <w:t>Tagesablauf</w:t>
+            </w:r>
+          </w:p>
+        </w:tc>
+      </w:tr>
+      <w:tr>
+        <w:tc>
+          <w:tcPr>
+            <w:tcW w:w="9060" w:type="dxa"/>
+            <w:gridSpan w:val="4"/>
+            <w:shd w:val="clear" w:color="auto" w:fill="DEEAF6" w:themeFill="accent1" w:themeFillTint="33"/>
+          </w:tcPr>
+          <w:p>
+            <w:r>
+              <w:t>Ich habe die Organisation der IPA dokumentiert. Es wurde erwähnt mit was für einem Gerät ich arbeite so wie die Daten gesichert und widerhergestellt werden können. Danach habe ich mit der Zeitplanung begonnen.</w:t>
+            </w:r>
+          </w:p>
+        </w:tc>
+      </w:tr>
+      <w:tr>
+        <w:tc>
+          <w:tcPr>
+            <w:tcW w:w="9060" w:type="dxa"/>
+            <w:gridSpan w:val="4"/>
+            <w:shd w:val="clear" w:color="auto" w:fill="5B9BD5" w:themeFill="accent1"/>
+          </w:tcPr>
+          <w:p>
+            <w:pPr>
+              <w:rPr>
+                <w:b/>
+                <w:bCs/>
+              </w:rPr>
+            </w:pPr>
+            <w:r>
+              <w:rPr>
+                <w:b/>
+                <w:bCs/>
+              </w:rPr>
+              <w:t>Wissensbeschaffung</w:t>
+            </w:r>
+          </w:p>
+        </w:tc>
+      </w:tr>
+      <w:tr>
+        <w:tc>
+          <w:tcPr>
+            <w:tcW w:w="9060" w:type="dxa"/>
+            <w:gridSpan w:val="4"/>
+            <w:shd w:val="clear" w:color="auto" w:fill="DEEAF6" w:themeFill="accent1" w:themeFillTint="33"/>
+          </w:tcPr>
+          <w:p>
+            <w:r>
+              <w:t>Die von der Lehrperson zur Verfügung gestellten Dokumente.</w:t>
+            </w:r>
+          </w:p>
+        </w:tc>
+      </w:tr>
+      <w:tr>
+        <w:tc>
+          <w:tcPr>
+            <w:tcW w:w="9060" w:type="dxa"/>
+            <w:gridSpan w:val="4"/>
+            <w:shd w:val="clear" w:color="auto" w:fill="5B9BD5" w:themeFill="accent1"/>
+          </w:tcPr>
+          <w:p>
+            <w:pPr>
+              <w:rPr>
+                <w:b/>
+                <w:bCs/>
+              </w:rPr>
+            </w:pPr>
+            <w:r>
+              <w:rPr>
+                <w:b/>
+                <w:bCs/>
+              </w:rPr>
+              <w:t>Hilfestellungen</w:t>
+            </w:r>
+          </w:p>
+        </w:tc>
+      </w:tr>
+      <w:tr>
+        <w:tc>
+          <w:tcPr>
+            <w:tcW w:w="9060" w:type="dxa"/>
+            <w:gridSpan w:val="4"/>
+            <w:shd w:val="clear" w:color="auto" w:fill="DEEAF6" w:themeFill="accent1" w:themeFillTint="33"/>
+          </w:tcPr>
+          <w:p>
+            <w:r>
+              <w:t>-</w:t>
+            </w:r>
+          </w:p>
+        </w:tc>
+      </w:tr>
+      <w:tr>
+        <w:tc>
+          <w:tcPr>
+            <w:tcW w:w="9060" w:type="dxa"/>
+            <w:gridSpan w:val="4"/>
+            <w:shd w:val="clear" w:color="auto" w:fill="5B9BD5" w:themeFill="accent1"/>
+          </w:tcPr>
+          <w:p>
+            <w:pPr>
+              <w:rPr>
+                <w:b/>
+                <w:bCs/>
+              </w:rPr>
+            </w:pPr>
+            <w:r>
+              <w:rPr>
+                <w:b/>
+                <w:bCs/>
+              </w:rPr>
+              <w:t>Reflexion</w:t>
+            </w:r>
+          </w:p>
+        </w:tc>
+      </w:tr>
+      <w:tr>
+        <w:tc>
+          <w:tcPr>
+            <w:tcW w:w="9060" w:type="dxa"/>
+            <w:gridSpan w:val="4"/>
+            <w:shd w:val="clear" w:color="auto" w:fill="DEEAF6" w:themeFill="accent1" w:themeFillTint="33"/>
+          </w:tcPr>
+          <w:p>
+            <w:pPr>
+              <w:rPr>
+                <w:b/>
+                <w:bCs/>
+                <w:u w:val="single"/>
+              </w:rPr>
+            </w:pPr>
+            <w:r>
+              <w:rPr>
+                <w:b/>
+                <w:bCs/>
+                <w:u w:val="single"/>
+              </w:rPr>
+              <w:t>Was lief gut?</w:t>
+            </w:r>
+            <w:r>
+              <w:rPr>
+                <w:b/>
+                <w:bCs/>
+                <w:u w:val="single"/>
+              </w:rPr>
+              <w:t xml:space="preserve"> </w:t>
+            </w:r>
+          </w:p>
+          <w:p>
+            <w:r>
+              <w:t xml:space="preserve">Das Dokumentieren zur Organisation der IPA verlief gut und zügig. </w:t>
+            </w:r>
+          </w:p>
+          <w:p/>
+          <w:p>
+            <w:pPr>
+              <w:rPr>
+                <w:b/>
+                <w:bCs/>
+                <w:u w:val="single"/>
+              </w:rPr>
+            </w:pPr>
+            <w:r>
+              <w:rPr>
+                <w:b/>
+                <w:bCs/>
+                <w:u w:val="single"/>
+              </w:rPr>
+              <w:lastRenderedPageBreak/>
+              <w:t>Was lief nicht so gut?</w:t>
+            </w:r>
+            <w:r>
+              <w:rPr>
+                <w:b/>
+                <w:bCs/>
+                <w:u w:val="single"/>
+              </w:rPr>
+              <w:t xml:space="preserve"> </w:t>
+            </w:r>
+          </w:p>
+          <w:p>
+            <w:r>
+              <w:t xml:space="preserve">Ich bin bei der Zeitplanung leider nicht so weit gekommen wie ich es mir gewünscht habe. </w:t>
+            </w:r>
+          </w:p>
+          <w:p>
+            <w:pPr>
+              <w:rPr>
+                <w:b/>
+                <w:bCs/>
+                <w:u w:val="single"/>
+              </w:rPr>
+            </w:pPr>
+            <w:r>
+              <w:rPr>
+                <w:b/>
+                <w:bCs/>
+                <w:u w:val="single"/>
+              </w:rPr>
+              <w:t xml:space="preserve">Meine Erkenntnisse von </w:t>
+            </w:r>
+            <w:proofErr w:type="spellStart"/>
+            <w:r>
+              <w:rPr>
+                <w:b/>
+                <w:bCs/>
+                <w:u w:val="single"/>
+              </w:rPr>
+              <w:t>Heute</w:t>
+            </w:r>
+            <w:proofErr w:type="spellEnd"/>
+            <w:r>
+              <w:rPr>
+                <w:b/>
+                <w:bCs/>
+                <w:u w:val="single"/>
+              </w:rPr>
+              <w:t>?</w:t>
+            </w:r>
+          </w:p>
+          <w:p>
+            <w:r>
+              <w:t>-</w:t>
+            </w:r>
+            <w:bookmarkStart w:id="30" w:name="_GoBack"/>
+            <w:bookmarkEnd w:id="30"/>
+          </w:p>
+        </w:tc>
+      </w:tr>
+    </w:tbl>
+    <w:p>
+      <w:r>
+        <w:lastRenderedPageBreak/>
         <w:br w:type="page"/>
       </w:r>
-      <w:bookmarkStart w:id="30" w:name="_GoBack"/>
-      <w:bookmarkEnd w:id="30"/>
-    </w:p>
-    <w:p>
-      <w:r>
-        <w:lastRenderedPageBreak/>
+    </w:p>
+    <w:p/>
+    <w:p>
+      <w:r>
         <w:br w:type="page"/>
       </w:r>
     </w:p>
@@ -16508,8 +17423,8 @@
     <w:p/>
     <w:p/>
     <w:sectPr>
-      <w:headerReference w:type="default" r:id="rId9"/>
-      <w:footerReference w:type="default" r:id="rId10"/>
+      <w:headerReference w:type="default" r:id="rId12"/>
+      <w:footerReference w:type="default" r:id="rId13"/>
       <w:pgSz w:w="11906" w:h="16838" w:code="9"/>
       <w:pgMar w:top="2268" w:right="1418" w:bottom="1418" w:left="1418" w:header="709" w:footer="709" w:gutter="0"/>
       <w:cols w:space="708"/>
@@ -18110,6 +19025,261 @@
     </w:lvl>
   </w:abstractNum>
   <w:abstractNum w:abstractNumId="11" w15:restartNumberingAfterBreak="0">
+    <w:nsid w:val="40111E64"/>
+    <w:multiLevelType w:val="hybridMultilevel"/>
+    <w:tmpl w:val="14A20F94"/>
+    <w:lvl w:ilvl="0" w:tplc="04090001">
+      <w:start w:val="1"/>
+      <w:numFmt w:val="bullet"/>
+      <w:lvlText w:val=""/>
+      <w:lvlJc w:val="left"/>
+      <w:pPr>
+        <w:ind w:left="720" w:hanging="360"/>
+      </w:pPr>
+      <w:rPr>
+        <w:rFonts w:ascii="Symbol" w:hAnsi="Symbol" w:hint="default"/>
+      </w:rPr>
+    </w:lvl>
+    <w:lvl w:ilvl="1" w:tplc="04090003">
+      <w:start w:val="1"/>
+      <w:numFmt w:val="bullet"/>
+      <w:lvlText w:val="o"/>
+      <w:lvlJc w:val="left"/>
+      <w:pPr>
+        <w:ind w:left="1440" w:hanging="360"/>
+      </w:pPr>
+      <w:rPr>
+        <w:rFonts w:ascii="Courier New" w:hAnsi="Courier New" w:cs="Courier New" w:hint="default"/>
+      </w:rPr>
+    </w:lvl>
+    <w:lvl w:ilvl="2" w:tplc="04090005">
+      <w:start w:val="1"/>
+      <w:numFmt w:val="bullet"/>
+      <w:lvlText w:val=""/>
+      <w:lvlJc w:val="left"/>
+      <w:pPr>
+        <w:ind w:left="2160" w:hanging="360"/>
+      </w:pPr>
+      <w:rPr>
+        <w:rFonts w:ascii="Wingdings" w:hAnsi="Wingdings" w:hint="default"/>
+      </w:rPr>
+    </w:lvl>
+    <w:lvl w:ilvl="3" w:tplc="04090001">
+      <w:start w:val="1"/>
+      <w:numFmt w:val="bullet"/>
+      <w:lvlText w:val=""/>
+      <w:lvlJc w:val="left"/>
+      <w:pPr>
+        <w:ind w:left="2880" w:hanging="360"/>
+      </w:pPr>
+      <w:rPr>
+        <w:rFonts w:ascii="Symbol" w:hAnsi="Symbol" w:hint="default"/>
+      </w:rPr>
+    </w:lvl>
+    <w:lvl w:ilvl="4" w:tplc="04090003">
+      <w:start w:val="1"/>
+      <w:numFmt w:val="bullet"/>
+      <w:lvlText w:val="o"/>
+      <w:lvlJc w:val="left"/>
+      <w:pPr>
+        <w:ind w:left="3600" w:hanging="360"/>
+      </w:pPr>
+      <w:rPr>
+        <w:rFonts w:ascii="Courier New" w:hAnsi="Courier New" w:cs="Courier New" w:hint="default"/>
+      </w:rPr>
+    </w:lvl>
+    <w:lvl w:ilvl="5" w:tplc="04090005">
+      <w:start w:val="1"/>
+      <w:numFmt w:val="bullet"/>
+      <w:lvlText w:val=""/>
+      <w:lvlJc w:val="left"/>
+      <w:pPr>
+        <w:ind w:left="4320" w:hanging="360"/>
+      </w:pPr>
+      <w:rPr>
+        <w:rFonts w:ascii="Wingdings" w:hAnsi="Wingdings" w:hint="default"/>
+      </w:rPr>
+    </w:lvl>
+    <w:lvl w:ilvl="6" w:tplc="04090001">
+      <w:start w:val="1"/>
+      <w:numFmt w:val="bullet"/>
+      <w:lvlText w:val=""/>
+      <w:lvlJc w:val="left"/>
+      <w:pPr>
+        <w:ind w:left="5040" w:hanging="360"/>
+      </w:pPr>
+      <w:rPr>
+        <w:rFonts w:ascii="Symbol" w:hAnsi="Symbol" w:hint="default"/>
+      </w:rPr>
+    </w:lvl>
+    <w:lvl w:ilvl="7" w:tplc="04090003">
+      <w:start w:val="1"/>
+      <w:numFmt w:val="bullet"/>
+      <w:lvlText w:val="o"/>
+      <w:lvlJc w:val="left"/>
+      <w:pPr>
+        <w:ind w:left="5760" w:hanging="360"/>
+      </w:pPr>
+      <w:rPr>
+        <w:rFonts w:ascii="Courier New" w:hAnsi="Courier New" w:cs="Courier New" w:hint="default"/>
+      </w:rPr>
+    </w:lvl>
+    <w:lvl w:ilvl="8" w:tplc="04090005">
+      <w:start w:val="1"/>
+      <w:numFmt w:val="bullet"/>
+      <w:lvlText w:val=""/>
+      <w:lvlJc w:val="left"/>
+      <w:pPr>
+        <w:ind w:left="6480" w:hanging="360"/>
+      </w:pPr>
+      <w:rPr>
+        <w:rFonts w:ascii="Wingdings" w:hAnsi="Wingdings" w:hint="default"/>
+      </w:rPr>
+    </w:lvl>
+  </w:abstractNum>
+  <w:abstractNum w:abstractNumId="12" w15:restartNumberingAfterBreak="0">
+    <w:nsid w:val="47887F6B"/>
+    <w:multiLevelType w:val="multilevel"/>
+    <w:tmpl w:val="08070025"/>
+    <w:lvl w:ilvl="0">
+      <w:start w:val="1"/>
+      <w:numFmt w:val="decimal"/>
+      <w:pStyle w:val="berschrift1"/>
+      <w:lvlText w:val="%1"/>
+      <w:lvlJc w:val="left"/>
+      <w:pPr>
+        <w:ind w:left="432" w:hanging="432"/>
+      </w:pPr>
+      <w:rPr>
+        <w:sz w:val="36"/>
+        <w:szCs w:val="36"/>
+      </w:rPr>
+    </w:lvl>
+    <w:lvl w:ilvl="1">
+      <w:start w:val="1"/>
+      <w:numFmt w:val="decimal"/>
+      <w:pStyle w:val="berschrift2"/>
+      <w:lvlText w:val="%1.%2"/>
+      <w:lvlJc w:val="left"/>
+      <w:pPr>
+        <w:ind w:left="576" w:hanging="576"/>
+      </w:pPr>
+      <w:rPr>
+        <w:i w:val="0"/>
+        <w:iCs w:val="0"/>
+        <w:caps w:val="0"/>
+        <w:smallCaps w:val="0"/>
+        <w:strike w:val="0"/>
+        <w:dstrike w:val="0"/>
+        <w:noProof w:val="0"/>
+        <w:vanish w:val="0"/>
+        <w:webHidden w:val="0"/>
+        <w:color w:val="000000"/>
+        <w:spacing w:val="0"/>
+        <w:position w:val="0"/>
+        <w:u w:val="none"/>
+        <w:effect w:val="none"/>
+        <w:vertAlign w:val="baseline"/>
+        <w:em w:val="none"/>
+        <w:specVanish w:val="0"/>
+        <w14:glow w14:rad="0">
+          <w14:srgbClr w14:val="000000"/>
+        </w14:glow>
+        <w14:shadow w14:blurRad="0" w14:dist="0" w14:dir="0" w14:sx="0" w14:sy="0" w14:kx="0" w14:ky="0" w14:algn="none">
+          <w14:srgbClr w14:val="000000"/>
+        </w14:shadow>
+        <w14:reflection w14:blurRad="0" w14:stA="0" w14:stPos="0" w14:endA="0" w14:endPos="0" w14:dist="0" w14:dir="0" w14:fadeDir="0" w14:sx="0" w14:sy="0" w14:kx="0" w14:ky="0" w14:algn="none"/>
+        <w14:textOutline w14:w="0" w14:cap="rnd" w14:cmpd="sng" w14:algn="ctr">
+          <w14:noFill/>
+          <w14:prstDash w14:val="solid"/>
+          <w14:bevel/>
+        </w14:textOutline>
+        <w14:scene3d>
+          <w14:camera w14:prst="orthographicFront"/>
+          <w14:lightRig w14:rig="threePt" w14:dir="t">
+            <w14:rot w14:lat="0" w14:lon="0" w14:rev="0"/>
+          </w14:lightRig>
+        </w14:scene3d>
+        <w14:props3d w14:extrusionH="0" w14:contourW="0" w14:prstMaterial="none"/>
+        <w14:ligatures w14:val="none"/>
+        <w14:numForm w14:val="default"/>
+        <w14:numSpacing w14:val="default"/>
+        <w14:stylisticSets/>
+        <w14:cntxtAlts w14:val="0"/>
+      </w:rPr>
+    </w:lvl>
+    <w:lvl w:ilvl="2">
+      <w:start w:val="1"/>
+      <w:numFmt w:val="decimal"/>
+      <w:pStyle w:val="berschrift3"/>
+      <w:lvlText w:val="%1.%2.%3"/>
+      <w:lvlJc w:val="left"/>
+      <w:pPr>
+        <w:ind w:left="720" w:hanging="720"/>
+      </w:pPr>
+    </w:lvl>
+    <w:lvl w:ilvl="3">
+      <w:start w:val="1"/>
+      <w:numFmt w:val="decimal"/>
+      <w:pStyle w:val="berschrift4"/>
+      <w:lvlText w:val="%1.%2.%3.%4"/>
+      <w:lvlJc w:val="left"/>
+      <w:pPr>
+        <w:ind w:left="864" w:hanging="864"/>
+      </w:pPr>
+    </w:lvl>
+    <w:lvl w:ilvl="4">
+      <w:start w:val="1"/>
+      <w:numFmt w:val="decimal"/>
+      <w:pStyle w:val="berschrift5"/>
+      <w:lvlText w:val="%1.%2.%3.%4.%5"/>
+      <w:lvlJc w:val="left"/>
+      <w:pPr>
+        <w:ind w:left="1008" w:hanging="1008"/>
+      </w:pPr>
+    </w:lvl>
+    <w:lvl w:ilvl="5">
+      <w:start w:val="1"/>
+      <w:numFmt w:val="decimal"/>
+      <w:pStyle w:val="berschrift6"/>
+      <w:lvlText w:val="%1.%2.%3.%4.%5.%6"/>
+      <w:lvlJc w:val="left"/>
+      <w:pPr>
+        <w:ind w:left="1152" w:hanging="1152"/>
+      </w:pPr>
+    </w:lvl>
+    <w:lvl w:ilvl="6">
+      <w:start w:val="1"/>
+      <w:numFmt w:val="decimal"/>
+      <w:pStyle w:val="berschrift7"/>
+      <w:lvlText w:val="%1.%2.%3.%4.%5.%6.%7"/>
+      <w:lvlJc w:val="left"/>
+      <w:pPr>
+        <w:ind w:left="1296" w:hanging="1296"/>
+      </w:pPr>
+    </w:lvl>
+    <w:lvl w:ilvl="7">
+      <w:start w:val="1"/>
+      <w:numFmt w:val="decimal"/>
+      <w:pStyle w:val="berschrift8"/>
+      <w:lvlText w:val="%1.%2.%3.%4.%5.%6.%7.%8"/>
+      <w:lvlJc w:val="left"/>
+      <w:pPr>
+        <w:ind w:left="1440" w:hanging="1440"/>
+      </w:pPr>
+    </w:lvl>
+    <w:lvl w:ilvl="8">
+      <w:start w:val="1"/>
+      <w:numFmt w:val="decimal"/>
+      <w:pStyle w:val="berschrift9"/>
+      <w:lvlText w:val="%1.%2.%3.%4.%5.%6.%7.%8.%9"/>
+      <w:lvlJc w:val="left"/>
+      <w:pPr>
+        <w:ind w:left="1584" w:hanging="1584"/>
+      </w:pPr>
+    </w:lvl>
+  </w:abstractNum>
+  <w:abstractNum w:abstractNumId="13" w15:restartNumberingAfterBreak="0">
     <w:nsid w:val="4AF13516"/>
     <w:multiLevelType w:val="hybridMultilevel"/>
     <w:tmpl w:val="92881430"/>
@@ -18222,7 +19392,7 @@
       </w:rPr>
     </w:lvl>
   </w:abstractNum>
-  <w:abstractNum w:abstractNumId="12" w15:restartNumberingAfterBreak="0">
+  <w:abstractNum w:abstractNumId="14" w15:restartNumberingAfterBreak="0">
     <w:nsid w:val="6029403D"/>
     <w:multiLevelType w:val="hybridMultilevel"/>
     <w:tmpl w:val="CE8A0B54"/>
@@ -18335,7 +19505,7 @@
       </w:rPr>
     </w:lvl>
   </w:abstractNum>
-  <w:abstractNum w:abstractNumId="13" w15:restartNumberingAfterBreak="0">
+  <w:abstractNum w:abstractNumId="15" w15:restartNumberingAfterBreak="0">
     <w:nsid w:val="71F875F3"/>
     <w:multiLevelType w:val="multilevel"/>
     <w:tmpl w:val="843A40D0"/>
@@ -18423,7 +19593,7 @@
       </w:pPr>
     </w:lvl>
   </w:abstractNum>
-  <w:abstractNum w:abstractNumId="14" w15:restartNumberingAfterBreak="0">
+  <w:abstractNum w:abstractNumId="16" w15:restartNumberingAfterBreak="0">
     <w:nsid w:val="74B04ACE"/>
     <w:multiLevelType w:val="hybridMultilevel"/>
     <w:tmpl w:val="F7984CFE"/>
@@ -18536,7 +19706,7 @@
       </w:rPr>
     </w:lvl>
   </w:abstractNum>
-  <w:abstractNum w:abstractNumId="15" w15:restartNumberingAfterBreak="0">
+  <w:abstractNum w:abstractNumId="17" w15:restartNumberingAfterBreak="0">
     <w:nsid w:val="7F106B9A"/>
     <w:multiLevelType w:val="multilevel"/>
     <w:tmpl w:val="08070025"/>
@@ -18632,7 +19802,7 @@
     </w:lvl>
   </w:abstractNum>
   <w:num w:numId="1">
-    <w:abstractNumId w:val="15"/>
+    <w:abstractNumId w:val="17"/>
   </w:num>
   <w:num w:numId="2">
     <w:abstractNumId w:val="3"/>
@@ -18644,10 +19814,10 @@
     <w:abstractNumId w:val="1"/>
   </w:num>
   <w:num w:numId="5">
-    <w:abstractNumId w:val="14"/>
+    <w:abstractNumId w:val="16"/>
   </w:num>
   <w:num w:numId="6">
-    <w:abstractNumId w:val="13"/>
+    <w:abstractNumId w:val="15"/>
   </w:num>
   <w:num w:numId="7">
     <w:abstractNumId w:val="6"/>
@@ -18656,7 +19826,7 @@
     <w:abstractNumId w:val="5"/>
   </w:num>
   <w:num w:numId="9">
-    <w:abstractNumId w:val="12"/>
+    <w:abstractNumId w:val="14"/>
   </w:num>
   <w:num w:numId="10">
     <w:abstractNumId w:val="8"/>
@@ -18665,7 +19835,7 @@
     <w:abstractNumId w:val="4"/>
   </w:num>
   <w:num w:numId="12">
-    <w:abstractNumId w:val="11"/>
+    <w:abstractNumId w:val="13"/>
   </w:num>
   <w:num w:numId="13">
     <w:abstractNumId w:val="10"/>
@@ -18678,6 +19848,48 @@
   </w:num>
   <w:num w:numId="16">
     <w:abstractNumId w:val="7"/>
+  </w:num>
+  <w:num w:numId="17">
+    <w:abstractNumId w:val="12"/>
+    <w:lvlOverride w:ilvl="0">
+      <w:startOverride w:val="1"/>
+    </w:lvlOverride>
+    <w:lvlOverride w:ilvl="1">
+      <w:startOverride w:val="1"/>
+    </w:lvlOverride>
+    <w:lvlOverride w:ilvl="2">
+      <w:startOverride w:val="1"/>
+    </w:lvlOverride>
+    <w:lvlOverride w:ilvl="3">
+      <w:startOverride w:val="1"/>
+    </w:lvlOverride>
+    <w:lvlOverride w:ilvl="4">
+      <w:startOverride w:val="1"/>
+    </w:lvlOverride>
+    <w:lvlOverride w:ilvl="5">
+      <w:startOverride w:val="1"/>
+    </w:lvlOverride>
+    <w:lvlOverride w:ilvl="6">
+      <w:startOverride w:val="1"/>
+    </w:lvlOverride>
+    <w:lvlOverride w:ilvl="7">
+      <w:startOverride w:val="1"/>
+    </w:lvlOverride>
+    <w:lvlOverride w:ilvl="8">
+      <w:startOverride w:val="1"/>
+    </w:lvlOverride>
+  </w:num>
+  <w:num w:numId="18">
+    <w:abstractNumId w:val="11"/>
+    <w:lvlOverride w:ilvl="0"/>
+    <w:lvlOverride w:ilvl="1"/>
+    <w:lvlOverride w:ilvl="2"/>
+    <w:lvlOverride w:ilvl="3"/>
+    <w:lvlOverride w:ilvl="4"/>
+    <w:lvlOverride w:ilvl="5"/>
+    <w:lvlOverride w:ilvl="6"/>
+    <w:lvlOverride w:ilvl="7"/>
+    <w:lvlOverride w:ilvl="8"/>
   </w:num>
 </w:numbering>
 </file>
@@ -18701,15 +19913,15 @@
   </w:docDefaults>
   <w:latentStyles w:defLockedState="0" w:defUIPriority="99" w:defSemiHidden="0" w:defUnhideWhenUsed="0" w:defQFormat="0" w:count="376">
     <w:lsdException w:name="Normal" w:uiPriority="0" w:qFormat="1"/>
-    <w:lsdException w:name="heading 1" w:uiPriority="9" w:qFormat="1"/>
-    <w:lsdException w:name="heading 2" w:semiHidden="1" w:uiPriority="9" w:unhideWhenUsed="1" w:qFormat="1"/>
-    <w:lsdException w:name="heading 3" w:semiHidden="1" w:uiPriority="9" w:unhideWhenUsed="1" w:qFormat="1"/>
-    <w:lsdException w:name="heading 4" w:semiHidden="1" w:uiPriority="9" w:unhideWhenUsed="1" w:qFormat="1"/>
-    <w:lsdException w:name="heading 5" w:semiHidden="1" w:uiPriority="9" w:unhideWhenUsed="1" w:qFormat="1"/>
-    <w:lsdException w:name="heading 6" w:semiHidden="1" w:uiPriority="9" w:unhideWhenUsed="1" w:qFormat="1"/>
-    <w:lsdException w:name="heading 7" w:semiHidden="1" w:uiPriority="9" w:unhideWhenUsed="1" w:qFormat="1"/>
-    <w:lsdException w:name="heading 8" w:semiHidden="1" w:uiPriority="9" w:unhideWhenUsed="1" w:qFormat="1"/>
-    <w:lsdException w:name="heading 9" w:semiHidden="1" w:uiPriority="9" w:unhideWhenUsed="1" w:qFormat="1"/>
+    <w:lsdException w:name="heading 1" w:uiPriority="0" w:qFormat="1"/>
+    <w:lsdException w:name="heading 2" w:semiHidden="1" w:uiPriority="0" w:unhideWhenUsed="1" w:qFormat="1"/>
+    <w:lsdException w:name="heading 3" w:semiHidden="1" w:uiPriority="0" w:unhideWhenUsed="1" w:qFormat="1"/>
+    <w:lsdException w:name="heading 4" w:semiHidden="1" w:uiPriority="0" w:unhideWhenUsed="1" w:qFormat="1"/>
+    <w:lsdException w:name="heading 5" w:semiHidden="1" w:uiPriority="0" w:unhideWhenUsed="1" w:qFormat="1"/>
+    <w:lsdException w:name="heading 6" w:semiHidden="1" w:uiPriority="0" w:unhideWhenUsed="1" w:qFormat="1"/>
+    <w:lsdException w:name="heading 7" w:semiHidden="1" w:uiPriority="0" w:unhideWhenUsed="1" w:qFormat="1"/>
+    <w:lsdException w:name="heading 8" w:semiHidden="1" w:uiPriority="0" w:unhideWhenUsed="1" w:qFormat="1"/>
+    <w:lsdException w:name="heading 9" w:semiHidden="1" w:uiPriority="0" w:unhideWhenUsed="1" w:qFormat="1"/>
     <w:lsdException w:name="index 1" w:semiHidden="1" w:unhideWhenUsed="1"/>
     <w:lsdException w:name="index 2" w:semiHidden="1" w:unhideWhenUsed="1"/>
     <w:lsdException w:name="index 3" w:semiHidden="1" w:unhideWhenUsed="1"/>
@@ -19090,7 +20302,6 @@
     <w:basedOn w:val="Standard"/>
     <w:next w:val="Standard"/>
     <w:link w:val="berschrift1Zchn"/>
-    <w:uiPriority w:val="9"/>
     <w:qFormat/>
     <w:rsid w:val="00682DDE"/>
     <w:pPr>
@@ -19115,7 +20326,6 @@
     <w:basedOn w:val="Standard"/>
     <w:next w:val="Standard"/>
     <w:link w:val="berschrift2Zchn"/>
-    <w:uiPriority w:val="9"/>
     <w:unhideWhenUsed/>
     <w:qFormat/>
     <w:rsid w:val="00682DDE"/>
@@ -19142,7 +20352,6 @@
     <w:basedOn w:val="Standard"/>
     <w:next w:val="Standard"/>
     <w:link w:val="berschrift3Zchn"/>
-    <w:uiPriority w:val="9"/>
     <w:unhideWhenUsed/>
     <w:qFormat/>
     <w:rsid w:val="00682DDE"/>
@@ -19168,7 +20377,6 @@
     <w:basedOn w:val="Standard"/>
     <w:next w:val="Standard"/>
     <w:link w:val="berschrift4Zchn"/>
-    <w:uiPriority w:val="9"/>
     <w:unhideWhenUsed/>
     <w:qFormat/>
     <w:rsid w:val="00FB0B16"/>
@@ -19192,7 +20400,6 @@
     <w:basedOn w:val="Standard"/>
     <w:next w:val="Standard"/>
     <w:link w:val="berschrift5Zchn"/>
-    <w:uiPriority w:val="9"/>
     <w:semiHidden/>
     <w:unhideWhenUsed/>
     <w:qFormat/>
@@ -19217,7 +20424,6 @@
     <w:basedOn w:val="Standard"/>
     <w:next w:val="Standard"/>
     <w:link w:val="berschrift6Zchn"/>
-    <w:uiPriority w:val="9"/>
     <w:semiHidden/>
     <w:unhideWhenUsed/>
     <w:qFormat/>
@@ -19242,7 +20448,6 @@
     <w:basedOn w:val="Standard"/>
     <w:next w:val="Standard"/>
     <w:link w:val="berschrift7Zchn"/>
-    <w:uiPriority w:val="9"/>
     <w:semiHidden/>
     <w:unhideWhenUsed/>
     <w:qFormat/>
@@ -19269,7 +20474,6 @@
     <w:basedOn w:val="Standard"/>
     <w:next w:val="Standard"/>
     <w:link w:val="berschrift8Zchn"/>
-    <w:uiPriority w:val="9"/>
     <w:semiHidden/>
     <w:unhideWhenUsed/>
     <w:qFormat/>
@@ -19296,7 +20500,6 @@
     <w:basedOn w:val="Standard"/>
     <w:next w:val="Standard"/>
     <w:link w:val="berschrift9Zchn"/>
-    <w:uiPriority w:val="9"/>
     <w:semiHidden/>
     <w:unhideWhenUsed/>
     <w:qFormat/>
@@ -19850,6 +21053,7 @@
     <w:basedOn w:val="Standard"/>
     <w:next w:val="Standard"/>
     <w:autoRedefine/>
+    <w:qFormat/>
     <w:rsid w:val="00F45F0D"/>
     <w:pPr>
       <w:suppressAutoHyphens/>
@@ -19865,6 +21069,22 @@
       <w:sz w:val="16"/>
       <w:szCs w:val="18"/>
     </w:rPr>
+  </w:style>
+  <w:style w:type="character" w:styleId="Fett">
+    <w:name w:val="Strong"/>
+    <w:basedOn w:val="Absatz-Standardschriftart"/>
+    <w:uiPriority w:val="22"/>
+    <w:qFormat/>
+    <w:rsid w:val="00CF3428"/>
+    <w:rPr>
+      <w:b/>
+      <w:bCs/>
+    </w:rPr>
+  </w:style>
+  <w:style w:type="character" w:customStyle="1" w:styleId="productheadertitlename-gtvrqo-1">
+    <w:name w:val="productheadertitle__name-gtvrqo-1"/>
+    <w:basedOn w:val="Absatz-Standardschriftart"/>
+    <w:rsid w:val="00CF3428"/>
   </w:style>
 </w:styles>
 </file>
@@ -20135,7 +21355,7 @@
 </file>
 
 <file path=customXml/itemProps1.xml><?xml version="1.0" encoding="utf-8"?>
-<ds:datastoreItem xmlns:ds="http://schemas.openxmlformats.org/officeDocument/2006/customXml" ds:itemID="{86BFF9F6-4428-47DE-9573-D0E87DEC52A6}">
+<ds:datastoreItem xmlns:ds="http://schemas.openxmlformats.org/officeDocument/2006/customXml" ds:itemID="{9860B0CB-3795-4F27-80B6-46954BF6CA2D}">
   <ds:schemaRefs>
     <ds:schemaRef ds:uri="http://schemas.openxmlformats.org/officeDocument/2006/bibliography"/>
   </ds:schemaRefs>

</xml_diff>